<commit_message>
Arreglo de archivos: Acta y Backlog
</commit_message>
<xml_diff>
--- a/documetacionSoftware/1. Inicio/Acta de Constitución.docx
+++ b/documetacionSoftware/1. Inicio/Acta de Constitución.docx
@@ -96,6 +96,9 @@
             <w:r>
               <w:t>Universidad Técnica Particular de Loja</w:t>
             </w:r>
+            <w:r>
+              <w:t xml:space="preserve"> (UTPL) - Economía</w:t>
+            </w:r>
           </w:p>
         </w:tc>
       </w:tr>
@@ -148,7 +151,13 @@
               <w:jc w:val="both"/>
             </w:pPr>
             <w:r>
-              <w:t>La Economía basada en cromos</w:t>
+              <w:t xml:space="preserve">La </w:t>
+            </w:r>
+            <w:r>
+              <w:t>e</w:t>
+            </w:r>
+            <w:r>
+              <w:t>conomía basada en cromos</w:t>
             </w:r>
           </w:p>
         </w:tc>
@@ -256,7 +265,13 @@
               <w:jc w:val="both"/>
             </w:pPr>
             <w:r>
-              <w:t>Carrera de Economía de la UTPL</w:t>
+              <w:t>Carrera de Economía</w:t>
+            </w:r>
+            <w:r>
+              <w:t xml:space="preserve">, </w:t>
+            </w:r>
+            <w:r>
+              <w:t>Universidad Técnica Particular de Loja (UTPL)</w:t>
             </w:r>
           </w:p>
         </w:tc>
@@ -310,11 +325,13 @@
               <w:jc w:val="both"/>
             </w:pPr>
             <w:r>
-              <w:t xml:space="preserve">Daysi Karina </w:t>
-            </w:r>
-            <w:r>
-              <w:t>García Tinisaray</w:t>
-            </w:r>
+              <w:t xml:space="preserve">Daysi Karina García </w:t>
+            </w:r>
+            <w:proofErr w:type="spellStart"/>
+            <w:r>
+              <w:t>Tinisaray</w:t>
+            </w:r>
+            <w:proofErr w:type="spellEnd"/>
           </w:p>
         </w:tc>
       </w:tr>
@@ -511,13 +528,7 @@
               <w:rPr>
                 <w:lang w:val="es-CO"/>
               </w:rPr>
-              <w:t xml:space="preserve">Este documento define la descripción general, los objetivos y los participantes del proyecto. Se relaciona </w:t>
-            </w:r>
-            <w:r>
-              <w:rPr>
-                <w:lang w:val="es-CO"/>
-              </w:rPr>
-              <w:t>principalmente con la autorización del inicio del proyecto.</w:t>
+              <w:t>Este documento define la descripción general, los objetivos y los participantes del proyecto. Se relaciona principalmente con la autorización del inicio del proyecto.</w:t>
             </w:r>
           </w:p>
           <w:p>
@@ -538,11 +549,6 @@
         </w:tc>
       </w:tr>
     </w:tbl>
-    <w:p>
-      <w:pPr>
-        <w:spacing w:line="480" w:lineRule="auto"/>
-      </w:pPr>
-    </w:p>
     <w:p>
       <w:pPr>
         <w:spacing w:line="480" w:lineRule="auto"/>
@@ -625,20 +631,32 @@
               <w:rPr>
                 <w:lang w:val="es-CO"/>
               </w:rPr>
-              <w:t>temáticas de Economía a través de una herramienta de gamificación que expone contenidos e ilustraciones mediante un álbum que reflejará el proceso de aprendizaje con la finalidad de educar con un instrumento pedagógico diferente.</w:t>
-            </w:r>
-          </w:p>
-          <w:p>
-            <w:pPr>
-              <w:tabs>
-                <w:tab w:val="left" w:pos="720"/>
-              </w:tabs>
-              <w:spacing w:before="120" w:after="120" w:line="480" w:lineRule="auto"/>
-              <w:jc w:val="both"/>
+              <w:t>mediante una solución software de forma atractiva y dinámica conceptos relacionados con la</w:t>
+            </w:r>
+            <w:r>
               <w:rPr>
                 <w:lang w:val="es-CO"/>
               </w:rPr>
-            </w:pPr>
+              <w:t xml:space="preserve"> Economía</w:t>
+            </w:r>
+            <w:r>
+              <w:rPr>
+                <w:lang w:val="es-CO"/>
+              </w:rPr>
+              <w:t>,</w:t>
+            </w:r>
+            <w:r>
+              <w:rPr>
+                <w:lang w:val="es-CO"/>
+              </w:rPr>
+              <w:t xml:space="preserve"> </w:t>
+            </w:r>
+            <w:r>
+              <w:rPr>
+                <w:lang w:val="es-CO"/>
+              </w:rPr>
+              <w:t>a través de un proceso de entrenamiento con la interacción del usuario.</w:t>
+            </w:r>
           </w:p>
         </w:tc>
       </w:tr>
@@ -671,14 +689,7 @@
                 <w:rFonts w:eastAsia="Calibri"/>
                 <w:b/>
               </w:rPr>
-              <w:t>Breve descripción del pr</w:t>
-            </w:r>
-            <w:r>
-              <w:rPr>
-                <w:rFonts w:eastAsia="Calibri"/>
-                <w:b/>
-              </w:rPr>
-              <w:t>oyecto:</w:t>
+              <w:t>Breve descripción del proyecto:</w:t>
             </w:r>
             <w:r>
               <w:rPr>
@@ -708,57 +719,196 @@
             <w:pPr>
               <w:spacing w:line="480" w:lineRule="auto"/>
               <w:rPr>
-                <w:lang w:val="es-ES"/>
-              </w:rPr>
-            </w:pPr>
-          </w:p>
-          <w:p>
-            <w:pPr>
-              <w:spacing w:line="480" w:lineRule="auto"/>
-              <w:rPr>
-                <w:lang w:val="es-ES"/>
-              </w:rPr>
-            </w:pPr>
-            <w:r>
-              <w:rPr>
-                <w:lang w:val="es-ES"/>
-              </w:rPr>
-              <w:t xml:space="preserve">El proyecto se implementa en un tipo de aplicación web que integra una característica de procesamiento por lotes y de entretenimiento. Además de presentar una interfaz gráfica interactiva con una página principal y distintas subpáginas con </w:t>
-            </w:r>
-            <w:r>
-              <w:rPr>
-                <w:lang w:val="es-ES"/>
-              </w:rPr>
-              <w:t>los apartados respectivos.</w:t>
-            </w:r>
-          </w:p>
-          <w:p>
-            <w:pPr>
-              <w:spacing w:line="480" w:lineRule="auto"/>
-              <w:rPr>
-                <w:lang w:val="es-ES"/>
-              </w:rPr>
-            </w:pPr>
-            <w:r>
-              <w:rPr>
-                <w:lang w:val="es-ES"/>
-              </w:rPr>
-              <w:t>La aplicación presentará un álbum digital en la cual se podrán colocar cromos, mismos que se podrán canjear a través de preguntas en forma de gamificación que debe contestar el usuario. Los temas abordados estarán divididos por 6</w:t>
-            </w:r>
-            <w:r>
-              <w:rPr>
-                <w:lang w:val="es-ES"/>
-              </w:rPr>
-              <w:t xml:space="preserve"> temáticas, las cuales tendrán 10 temas y existirán 30 cromos por temática.</w:t>
-            </w:r>
-          </w:p>
-          <w:p>
-            <w:pPr>
-              <w:spacing w:line="480" w:lineRule="auto"/>
-              <w:rPr>
-                <w:lang w:val="es-ES"/>
-              </w:rPr>
-            </w:pPr>
+                <w:lang w:val="es-CO"/>
+              </w:rPr>
+            </w:pPr>
+            <w:r>
+              <w:t xml:space="preserve">El sistema web </w:t>
+            </w:r>
+            <w:r>
+              <w:rPr>
+                <w:lang w:val="es-ES"/>
+              </w:rPr>
+              <w:t xml:space="preserve">presentará un álbum digital en </w:t>
+            </w:r>
+            <w:r>
+              <w:rPr>
+                <w:lang w:val="es-ES"/>
+              </w:rPr>
+              <w:t xml:space="preserve">el </w:t>
+            </w:r>
+            <w:r>
+              <w:rPr>
+                <w:lang w:val="es-ES"/>
+              </w:rPr>
+              <w:t xml:space="preserve">cual se </w:t>
+            </w:r>
+            <w:r>
+              <w:rPr>
+                <w:lang w:val="es-ES"/>
+              </w:rPr>
+              <w:t>otorgar</w:t>
+            </w:r>
+            <w:r>
+              <w:rPr>
+                <w:lang w:val="es-ES"/>
+              </w:rPr>
+              <w:t>á</w:t>
+            </w:r>
+            <w:r>
+              <w:rPr>
+                <w:lang w:val="es-ES"/>
+              </w:rPr>
+              <w:t>n cromos a aquellos usuarios registrados en el sistema</w:t>
+            </w:r>
+            <w:r>
+              <w:rPr>
+                <w:lang w:val="es-ES"/>
+              </w:rPr>
+              <w:t>,</w:t>
+            </w:r>
+            <w:r>
+              <w:rPr>
+                <w:lang w:val="es-ES"/>
+              </w:rPr>
+              <w:t xml:space="preserve"> que cumplan con</w:t>
+            </w:r>
+            <w:r>
+              <w:rPr>
+                <w:lang w:val="es-ES"/>
+              </w:rPr>
+              <w:t xml:space="preserve"> distint</w:t>
+            </w:r>
+            <w:r>
+              <w:rPr>
+                <w:lang w:val="es-ES"/>
+              </w:rPr>
+              <w:t>a</w:t>
+            </w:r>
+            <w:r>
+              <w:rPr>
+                <w:lang w:val="es-ES"/>
+              </w:rPr>
+              <w:t xml:space="preserve">s </w:t>
+            </w:r>
+            <w:r>
+              <w:rPr>
+                <w:lang w:val="es-ES"/>
+              </w:rPr>
+              <w:t xml:space="preserve">actividades </w:t>
+            </w:r>
+            <w:r>
+              <w:rPr>
+                <w:lang w:val="es-ES"/>
+              </w:rPr>
+              <w:t xml:space="preserve">acerca de temáticas como </w:t>
+            </w:r>
+            <w:r>
+              <w:rPr>
+                <w:lang w:val="es-CO"/>
+              </w:rPr>
+              <w:t>Econometría, Macroeconomía y Microeconomía.</w:t>
+            </w:r>
+          </w:p>
+          <w:p>
+            <w:pPr>
+              <w:spacing w:line="480" w:lineRule="auto"/>
+              <w:rPr>
+                <w:lang w:val="es-ES"/>
+              </w:rPr>
+            </w:pPr>
+            <w:r>
+              <w:rPr>
+                <w:lang w:val="es-CO"/>
+              </w:rPr>
+              <w:t xml:space="preserve">La cantidad de cromos se basaran en seis </w:t>
+            </w:r>
+            <w:r>
+              <w:rPr>
+                <w:lang w:val="es-ES"/>
+              </w:rPr>
+              <w:t>temáticas, las cuales</w:t>
+            </w:r>
+            <w:r>
+              <w:rPr>
+                <w:lang w:val="es-ES"/>
+              </w:rPr>
+              <w:t xml:space="preserve"> contendrán diez</w:t>
+            </w:r>
+            <w:r>
+              <w:rPr>
+                <w:lang w:val="es-ES"/>
+              </w:rPr>
+              <w:t xml:space="preserve"> temas </w:t>
+            </w:r>
+            <w:r>
+              <w:rPr>
+                <w:lang w:val="es-ES"/>
+              </w:rPr>
+              <w:t>principales</w:t>
+            </w:r>
+            <w:r>
+              <w:rPr>
+                <w:lang w:val="es-ES"/>
+              </w:rPr>
+              <w:t xml:space="preserve"> repartidos en</w:t>
+            </w:r>
+            <w:r>
+              <w:rPr>
+                <w:lang w:val="es-ES"/>
+              </w:rPr>
+              <w:t xml:space="preserve"> </w:t>
+            </w:r>
+            <w:r>
+              <w:rPr>
+                <w:lang w:val="es-ES"/>
+              </w:rPr>
+              <w:t>treinta</w:t>
+            </w:r>
+            <w:r>
+              <w:rPr>
+                <w:lang w:val="es-ES"/>
+              </w:rPr>
+              <w:t xml:space="preserve"> cromos por</w:t>
+            </w:r>
+            <w:r>
+              <w:rPr>
+                <w:lang w:val="es-ES"/>
+              </w:rPr>
+              <w:t xml:space="preserve"> cada </w:t>
+            </w:r>
+            <w:r>
+              <w:rPr>
+                <w:lang w:val="es-ES"/>
+              </w:rPr>
+              <w:t xml:space="preserve"> temática</w:t>
+            </w:r>
+            <w:r>
+              <w:rPr>
+                <w:lang w:val="es-ES"/>
+              </w:rPr>
+              <w:t xml:space="preserve">, en un total de </w:t>
+            </w:r>
+            <w:r>
+              <w:rPr>
+                <w:lang w:val="es-ES"/>
+              </w:rPr>
+              <w:t>180 cromos.</w:t>
+            </w:r>
+          </w:p>
+          <w:p>
+            <w:pPr>
+              <w:spacing w:line="480" w:lineRule="auto"/>
+              <w:rPr>
+                <w:lang w:val="es-ES"/>
+              </w:rPr>
+            </w:pPr>
+            <w:r>
+              <w:rPr>
+                <w:lang w:val="es-ES"/>
+              </w:rPr>
+              <w:t>Los usuarios podrán canjear un número limitado de cromos, en función de un número limitado de actividades al día.</w:t>
+            </w:r>
           </w:p>
           <w:p>
             <w:pPr>
@@ -830,20 +980,44 @@
                 <w:lang w:val="es-ES"/>
               </w:rPr>
             </w:pPr>
-          </w:p>
-          <w:p>
-            <w:pPr>
-              <w:spacing w:line="480" w:lineRule="auto"/>
-              <w:jc w:val="both"/>
-              <w:rPr>
-                <w:lang w:val="es-ES"/>
-              </w:rPr>
-            </w:pPr>
-            <w:r>
-              <w:rPr>
-                <w:lang w:val="es-ES"/>
-              </w:rPr>
-              <w:t>La aplicación está dirigida hacia docentes, estudiantes y ex alumnos de la Universidad Técnica Particular de Loja.</w:t>
+            <w:r>
+              <w:t xml:space="preserve">El sistema </w:t>
+            </w:r>
+            <w:r>
+              <w:rPr>
+                <w:lang w:val="es-ES"/>
+              </w:rPr>
+              <w:t>web será usado por</w:t>
+            </w:r>
+            <w:r>
+              <w:rPr>
+                <w:lang w:val="es-ES"/>
+              </w:rPr>
+              <w:t xml:space="preserve"> docentes, estudiantes y </w:t>
+            </w:r>
+            <w:r>
+              <w:rPr>
+                <w:lang w:val="es-ES"/>
+              </w:rPr>
+              <w:t xml:space="preserve">ex </w:t>
+            </w:r>
+            <w:r>
+              <w:rPr>
+                <w:lang w:val="es-ES"/>
+              </w:rPr>
+              <w:t>alumnos de la Universidad Técnica Particular de Loja</w:t>
+            </w:r>
+            <w:r>
+              <w:rPr>
+                <w:lang w:val="es-ES"/>
+              </w:rPr>
+              <w:t xml:space="preserve"> de la carrera de Economía</w:t>
+            </w:r>
+            <w:r>
+              <w:rPr>
+                <w:lang w:val="es-ES"/>
+              </w:rPr>
+              <w:t>.</w:t>
             </w:r>
           </w:p>
           <w:p>
@@ -876,12 +1050,12 @@
     <w:tbl>
       <w:tblPr>
         <w:tblpPr w:leftFromText="141" w:rightFromText="141" w:vertAnchor="text" w:horzAnchor="margin" w:tblpY="-30"/>
-        <w:tblW w:w="9260" w:type="dxa"/>
+        <w:tblW w:w="9738" w:type="dxa"/>
         <w:tblLook w:val="04A0" w:firstRow="1" w:lastRow="0" w:firstColumn="1" w:lastColumn="0" w:noHBand="0" w:noVBand="1"/>
       </w:tblPr>
       <w:tblGrid>
         <w:gridCol w:w="4247"/>
-        <w:gridCol w:w="5013"/>
+        <w:gridCol w:w="5491"/>
       </w:tblGrid>
       <w:tr>
         <w:trPr>
@@ -889,7 +1063,7 @@
         </w:trPr>
         <w:tc>
           <w:tcPr>
-            <w:tcW w:w="9259" w:type="dxa"/>
+            <w:tcW w:w="9738" w:type="dxa"/>
             <w:gridSpan w:val="2"/>
             <w:tcBorders>
               <w:top w:val="single" w:sz="4" w:space="0" w:color="BFBFBF"/>
@@ -914,15 +1088,7 @@
                 <w:lang w:val="es-ES"/>
               </w:rPr>
               <w:lastRenderedPageBreak/>
-              <w:t xml:space="preserve">Resultados </w:t>
-            </w:r>
-            <w:r>
-              <w:rPr>
-                <w:rFonts w:eastAsia="Calibri"/>
-                <w:b/>
-                <w:lang w:val="es-ES"/>
-              </w:rPr>
-              <w:t>esperados del proyecto / Beneficios:</w:t>
+              <w:t>Resultados esperados del proyecto / Beneficios:</w:t>
             </w:r>
           </w:p>
         </w:tc>
@@ -933,7 +1099,7 @@
         </w:trPr>
         <w:tc>
           <w:tcPr>
-            <w:tcW w:w="9259" w:type="dxa"/>
+            <w:tcW w:w="9738" w:type="dxa"/>
             <w:gridSpan w:val="2"/>
             <w:tcBorders>
               <w:top w:val="single" w:sz="4" w:space="0" w:color="BFBFBF"/>
@@ -965,7 +1131,7 @@
                 <w:bCs/>
                 <w:lang w:val="es-ES"/>
               </w:rPr>
-              <w:t>Garantizar el aprendizaje a través de un instrumento de entretenimiento pedagógico que permite la interacción activa del usuario para generar conocimientos de Economía.</w:t>
+              <w:t>Brindar un producto software viable, configurable y usable para desarrollar las necesidades propuestas por el cliente.</w:t>
             </w:r>
           </w:p>
           <w:p>
@@ -989,7 +1155,7 @@
                 <w:bCs/>
                 <w:lang w:val="es-ES"/>
               </w:rPr>
-              <w:t xml:space="preserve">Incentivar el uso de instrumentos </w:t>
+              <w:t>Ofrecer una solución software</w:t>
             </w:r>
             <w:r>
               <w:rPr>
@@ -997,7 +1163,39 @@
                 <w:bCs/>
                 <w:lang w:val="es-ES"/>
               </w:rPr>
-              <w:t>digitales para el aprendizaje autónomo.</w:t>
+              <w:t xml:space="preserve"> para el aprendizaje autónomo</w:t>
+            </w:r>
+            <w:r>
+              <w:rPr>
+                <w:rFonts w:eastAsia="Calibri"/>
+                <w:bCs/>
+                <w:lang w:val="es-ES"/>
+              </w:rPr>
+              <w:t xml:space="preserve"> del usuario acerca de temáticas relacionadas con la </w:t>
+            </w:r>
+            <w:r>
+              <w:rPr>
+                <w:rFonts w:eastAsia="Calibri"/>
+                <w:bCs/>
+                <w:lang w:val="es-ES"/>
+              </w:rPr>
+              <w:t>E</w:t>
+            </w:r>
+            <w:r>
+              <w:rPr>
+                <w:rFonts w:eastAsia="Calibri"/>
+                <w:bCs/>
+                <w:lang w:val="es-ES"/>
+              </w:rPr>
+              <w:t>conomía</w:t>
+            </w:r>
+            <w:r>
+              <w:rPr>
+                <w:rFonts w:eastAsia="Calibri"/>
+                <w:bCs/>
+                <w:lang w:val="es-ES"/>
+              </w:rPr>
+              <w:t>.</w:t>
             </w:r>
           </w:p>
         </w:tc>
@@ -1008,7 +1206,7 @@
         </w:trPr>
         <w:tc>
           <w:tcPr>
-            <w:tcW w:w="9259" w:type="dxa"/>
+            <w:tcW w:w="9738" w:type="dxa"/>
             <w:gridSpan w:val="2"/>
             <w:tcBorders>
               <w:top w:val="single" w:sz="4" w:space="0" w:color="BFBFBF"/>
@@ -1071,7 +1269,7 @@
         </w:tc>
         <w:tc>
           <w:tcPr>
-            <w:tcW w:w="5012" w:type="dxa"/>
+            <w:tcW w:w="5491" w:type="dxa"/>
             <w:tcBorders>
               <w:top w:val="single" w:sz="4" w:space="0" w:color="BFBFBF"/>
               <w:left w:val="single" w:sz="4" w:space="0" w:color="BFBFBF"/>
@@ -1135,7 +1333,7 @@
         </w:tc>
         <w:tc>
           <w:tcPr>
-            <w:tcW w:w="5012" w:type="dxa"/>
+            <w:tcW w:w="5491" w:type="dxa"/>
             <w:tcBorders>
               <w:top w:val="single" w:sz="4" w:space="0" w:color="BFBFBF"/>
               <w:left w:val="single" w:sz="4" w:space="0" w:color="000000"/>
@@ -1160,7 +1358,25 @@
               <w:rPr>
                 <w:lang w:val="es-ES"/>
               </w:rPr>
-              <w:t>Los usuarios deben estar registrados y tener un perfil en el sistema</w:t>
+              <w:t xml:space="preserve">Los usuarios </w:t>
+            </w:r>
+            <w:r>
+              <w:rPr>
+                <w:lang w:val="es-ES"/>
+              </w:rPr>
+              <w:t>se registran correctamente dentro del sistema</w:t>
+            </w:r>
+            <w:r>
+              <w:rPr>
+                <w:lang w:val="es-ES"/>
+              </w:rPr>
+              <w:t xml:space="preserve"> y </w:t>
+            </w:r>
+            <w:r>
+              <w:rPr>
+                <w:lang w:val="es-ES"/>
+              </w:rPr>
+              <w:t xml:space="preserve">a su perfil se le otorga las funcionalidades respectivas. </w:t>
             </w:r>
           </w:p>
         </w:tc>
@@ -1193,19 +1409,13 @@
               <w:rPr>
                 <w:lang w:val="es-ES"/>
               </w:rPr>
-              <w:t>G</w:t>
-            </w:r>
-            <w:r>
-              <w:rPr>
-                <w:lang w:val="es-ES"/>
-              </w:rPr>
-              <w:t>estión del álbum y cromos</w:t>
-            </w:r>
-          </w:p>
-        </w:tc>
-        <w:tc>
-          <w:tcPr>
-            <w:tcW w:w="5012" w:type="dxa"/>
+              <w:t>Gestión de álbum</w:t>
+            </w:r>
+          </w:p>
+        </w:tc>
+        <w:tc>
+          <w:tcPr>
+            <w:tcW w:w="5491" w:type="dxa"/>
             <w:tcBorders>
               <w:top w:val="single" w:sz="4" w:space="0" w:color="BFBFBF"/>
               <w:left w:val="single" w:sz="4" w:space="0" w:color="000000"/>
@@ -1266,13 +1476,13 @@
               <w:rPr>
                 <w:lang w:val="es-ES"/>
               </w:rPr>
-              <w:t>Gestión de gamificación</w:t>
-            </w:r>
-          </w:p>
-        </w:tc>
-        <w:tc>
-          <w:tcPr>
-            <w:tcW w:w="5012" w:type="dxa"/>
+              <w:t>Gestión de cromos</w:t>
+            </w:r>
+          </w:p>
+        </w:tc>
+        <w:tc>
+          <w:tcPr>
+            <w:tcW w:w="5491" w:type="dxa"/>
             <w:tcBorders>
               <w:top w:val="single" w:sz="4" w:space="0" w:color="BFBFBF"/>
               <w:left w:val="single" w:sz="4" w:space="0" w:color="000000"/>
@@ -1297,7 +1507,116 @@
               <w:rPr>
                 <w:lang w:val="es-ES"/>
               </w:rPr>
+              <w:t>El cromo digital debe esta</w:t>
+            </w:r>
+            <w:r>
+              <w:rPr>
+                <w:lang w:val="es-ES"/>
+              </w:rPr>
+              <w:t>r</w:t>
+            </w:r>
+            <w:r>
+              <w:rPr>
+                <w:lang w:val="es-ES"/>
+              </w:rPr>
+              <w:t xml:space="preserve"> compuesto por un </w:t>
+            </w:r>
+            <w:r>
+              <w:rPr>
+                <w:lang w:val="es-ES"/>
+              </w:rPr>
+              <w:t>gráfico</w:t>
+            </w:r>
+            <w:r>
+              <w:rPr>
+                <w:lang w:val="es-ES"/>
+              </w:rPr>
+              <w:t xml:space="preserve">, una descripción y </w:t>
+            </w:r>
+            <w:r>
+              <w:rPr>
+                <w:lang w:val="es-ES"/>
+              </w:rPr>
+              <w:t>una numeración</w:t>
+            </w:r>
+          </w:p>
+        </w:tc>
+      </w:tr>
+      <w:tr>
+        <w:trPr>
+          <w:trHeight w:val="233"/>
+        </w:trPr>
+        <w:tc>
+          <w:tcPr>
+            <w:tcW w:w="4247" w:type="dxa"/>
+            <w:tcBorders>
+              <w:top w:val="single" w:sz="4" w:space="0" w:color="BFBFBF"/>
+              <w:left w:val="single" w:sz="4" w:space="0" w:color="BFBFBF"/>
+              <w:bottom w:val="single" w:sz="4" w:space="0" w:color="BFBFBF"/>
+              <w:right w:val="single" w:sz="4" w:space="0" w:color="000000"/>
+            </w:tcBorders>
+            <w:shd w:val="clear" w:color="auto" w:fill="auto"/>
+            <w:vAlign w:val="center"/>
+          </w:tcPr>
+          <w:p>
+            <w:pPr>
+              <w:widowControl/>
+              <w:suppressAutoHyphens w:val="0"/>
+              <w:spacing w:before="120" w:after="120" w:line="480" w:lineRule="auto"/>
+              <w:ind w:right="286"/>
+              <w:jc w:val="both"/>
+              <w:rPr>
+                <w:lang w:val="es-ES"/>
+              </w:rPr>
+            </w:pPr>
+            <w:r>
+              <w:rPr>
+                <w:lang w:val="es-ES"/>
+              </w:rPr>
+              <w:t xml:space="preserve">Gestión de </w:t>
+            </w:r>
+            <w:r>
+              <w:rPr>
+                <w:lang w:val="es-ES"/>
+              </w:rPr>
+              <w:t>preguntas</w:t>
+            </w:r>
+          </w:p>
+        </w:tc>
+        <w:tc>
+          <w:tcPr>
+            <w:tcW w:w="5491" w:type="dxa"/>
+            <w:tcBorders>
+              <w:top w:val="single" w:sz="4" w:space="0" w:color="BFBFBF"/>
+              <w:left w:val="single" w:sz="4" w:space="0" w:color="000000"/>
+              <w:bottom w:val="single" w:sz="4" w:space="0" w:color="BFBFBF"/>
+              <w:right w:val="single" w:sz="4" w:space="0" w:color="BFBFBF"/>
+            </w:tcBorders>
+            <w:shd w:val="clear" w:color="auto" w:fill="auto"/>
+            <w:vAlign w:val="center"/>
+          </w:tcPr>
+          <w:p>
+            <w:pPr>
+              <w:widowControl/>
+              <w:suppressAutoHyphens w:val="0"/>
+              <w:spacing w:before="120" w:after="120" w:line="480" w:lineRule="auto"/>
+              <w:ind w:right="286"/>
+              <w:jc w:val="both"/>
+              <w:rPr>
+                <w:lang w:val="es-ES"/>
+              </w:rPr>
+            </w:pPr>
+            <w:r>
+              <w:rPr>
+                <w:lang w:val="es-ES"/>
+              </w:rPr>
               <w:t>Las preguntas para la otorgación de cromos se las debe realizar en forma de juego interactivo para el usuario</w:t>
+            </w:r>
+            <w:r>
+              <w:rPr>
+                <w:lang w:val="es-ES"/>
+              </w:rPr>
+              <w:t>.</w:t>
             </w:r>
           </w:p>
         </w:tc>
@@ -1308,7 +1627,7 @@
         </w:trPr>
         <w:tc>
           <w:tcPr>
-            <w:tcW w:w="9259" w:type="dxa"/>
+            <w:tcW w:w="9738" w:type="dxa"/>
             <w:gridSpan w:val="2"/>
             <w:tcBorders>
               <w:top w:val="single" w:sz="4" w:space="0" w:color="BFBFBF"/>
@@ -1340,7 +1659,7 @@
       <w:tr>
         <w:tc>
           <w:tcPr>
-            <w:tcW w:w="9259" w:type="dxa"/>
+            <w:tcW w:w="9738" w:type="dxa"/>
             <w:gridSpan w:val="2"/>
             <w:tcBorders>
               <w:top w:val="single" w:sz="4" w:space="0" w:color="BFBFBF"/>
@@ -1388,13 +1707,7 @@
               <w:rPr>
                 <w:lang w:val="es-ES"/>
               </w:rPr>
-              <w:t xml:space="preserve">Backlog del </w:t>
-            </w:r>
-            <w:r>
-              <w:rPr>
-                <w:lang w:val="es-ES"/>
-              </w:rPr>
-              <w:t>Producto</w:t>
+              <w:t>Backlog del Producto</w:t>
             </w:r>
           </w:p>
           <w:p>
@@ -1414,6 +1727,7 @@
               <w:rPr>
                 <w:lang w:val="es-ES"/>
               </w:rPr>
+              <w:lastRenderedPageBreak/>
               <w:t>Planificación de lanzamiento</w:t>
             </w:r>
           </w:p>
@@ -1434,7 +1748,19 @@
               <w:rPr>
                 <w:lang w:val="es-ES"/>
               </w:rPr>
-              <w:t>Registro de interesados</w:t>
+              <w:t xml:space="preserve">Primer Mockup de la </w:t>
+            </w:r>
+            <w:r>
+              <w:rPr>
+                <w:lang w:val="es-ES"/>
+              </w:rPr>
+              <w:t>página</w:t>
+            </w:r>
+            <w:r>
+              <w:rPr>
+                <w:lang w:val="es-ES"/>
+              </w:rPr>
+              <w:t xml:space="preserve"> principal</w:t>
             </w:r>
           </w:p>
           <w:p>
@@ -1454,7 +1780,27 @@
               <w:rPr>
                 <w:lang w:val="es-ES"/>
               </w:rPr>
-              <w:t>Primer Mockup de la pagina principal</w:t>
+              <w:t>Entregable 1</w:t>
+            </w:r>
+          </w:p>
+          <w:p>
+            <w:pPr>
+              <w:pStyle w:val="Prrafodelista"/>
+              <w:numPr>
+                <w:ilvl w:val="0"/>
+                <w:numId w:val="1"/>
+              </w:numPr>
+              <w:spacing w:line="480" w:lineRule="auto"/>
+              <w:jc w:val="both"/>
+              <w:rPr>
+                <w:lang w:val="es-ES"/>
+              </w:rPr>
+            </w:pPr>
+            <w:r>
+              <w:rPr>
+                <w:lang w:val="es-ES"/>
+              </w:rPr>
+              <w:t>Repositorio de documentación</w:t>
             </w:r>
           </w:p>
         </w:tc>
@@ -1465,7 +1811,7 @@
         </w:trPr>
         <w:tc>
           <w:tcPr>
-            <w:tcW w:w="9259" w:type="dxa"/>
+            <w:tcW w:w="9738" w:type="dxa"/>
             <w:gridSpan w:val="2"/>
             <w:tcBorders>
               <w:top w:val="single" w:sz="4" w:space="0" w:color="BFBFBF"/>
@@ -1489,6 +1835,7 @@
                 <w:b/>
                 <w:lang w:val="es-ES"/>
               </w:rPr>
+              <w:lastRenderedPageBreak/>
               <w:t>Riesgos</w:t>
             </w:r>
           </w:p>
@@ -1500,7 +1847,7 @@
         </w:trPr>
         <w:tc>
           <w:tcPr>
-            <w:tcW w:w="9259" w:type="dxa"/>
+            <w:tcW w:w="9738" w:type="dxa"/>
             <w:gridSpan w:val="2"/>
             <w:tcBorders>
               <w:top w:val="single" w:sz="4" w:space="0" w:color="BFBFBF"/>
@@ -1557,13 +1904,7 @@
               <w:rPr>
                 <w:lang w:val="es-ES"/>
               </w:rPr>
-              <w:t xml:space="preserve">Validación no temprana de algún documento necesario para el </w:t>
-            </w:r>
-            <w:r>
-              <w:rPr>
-                <w:lang w:val="es-ES"/>
-              </w:rPr>
-              <w:t>desarrollo del producto de software</w:t>
+              <w:t>Validación no temprana de algún documento necesario para el desarrollo del producto de software</w:t>
             </w:r>
           </w:p>
           <w:p>
@@ -1606,63 +1947,6 @@
               <w:t>Mala interpretación de los requisitos del usuario</w:t>
             </w:r>
           </w:p>
-        </w:tc>
-      </w:tr>
-      <w:tr>
-        <w:tc>
-          <w:tcPr>
-            <w:tcW w:w="9259" w:type="dxa"/>
-            <w:gridSpan w:val="2"/>
-            <w:tcBorders>
-              <w:top w:val="single" w:sz="4" w:space="0" w:color="BFBFBF"/>
-              <w:left w:val="single" w:sz="4" w:space="0" w:color="BFBFBF"/>
-              <w:bottom w:val="single" w:sz="4" w:space="0" w:color="BFBFBF"/>
-              <w:right w:val="single" w:sz="4" w:space="0" w:color="BFBFBF"/>
-            </w:tcBorders>
-            <w:shd w:val="clear" w:color="auto" w:fill="F2F2F2" w:themeFill="background1" w:themeFillShade="F2"/>
-            <w:vAlign w:val="center"/>
-          </w:tcPr>
-          <w:p>
-            <w:pPr>
-              <w:spacing w:line="480" w:lineRule="auto"/>
-              <w:jc w:val="both"/>
-              <w:rPr>
-                <w:lang w:val="es-ES"/>
-              </w:rPr>
-            </w:pPr>
-          </w:p>
-          <w:p>
-            <w:pPr>
-              <w:spacing w:line="480" w:lineRule="auto"/>
-              <w:jc w:val="both"/>
-              <w:rPr>
-                <w:lang w:val="es-ES"/>
-              </w:rPr>
-            </w:pPr>
-            <w:r>
-              <w:rPr>
-                <w:b/>
-                <w:lang w:val="es-ES"/>
-              </w:rPr>
-              <w:t>Costo Preliminar Estimado / Presupuesto</w:t>
-            </w:r>
-          </w:p>
-        </w:tc>
-      </w:tr>
-      <w:tr>
-        <w:tc>
-          <w:tcPr>
-            <w:tcW w:w="9259" w:type="dxa"/>
-            <w:gridSpan w:val="2"/>
-            <w:tcBorders>
-              <w:top w:val="single" w:sz="4" w:space="0" w:color="BFBFBF"/>
-              <w:left w:val="single" w:sz="4" w:space="0" w:color="BFBFBF"/>
-              <w:bottom w:val="single" w:sz="4" w:space="0" w:color="BFBFBF"/>
-              <w:right w:val="single" w:sz="4" w:space="0" w:color="BFBFBF"/>
-            </w:tcBorders>
-            <w:shd w:val="clear" w:color="auto" w:fill="auto"/>
-            <w:vAlign w:val="center"/>
-          </w:tcPr>
           <w:p>
             <w:pPr>
               <w:pStyle w:val="Prrafodelista"/>
@@ -1670,6 +1954,9 @@
                 <w:ilvl w:val="0"/>
                 <w:numId w:val="2"/>
               </w:numPr>
+              <w:tabs>
+                <w:tab w:val="left" w:pos="1440"/>
+              </w:tabs>
               <w:spacing w:line="480" w:lineRule="auto"/>
               <w:jc w:val="both"/>
               <w:rPr>
@@ -1678,9 +1965,9 @@
             </w:pPr>
             <w:r>
               <w:rPr>
-                <w:lang w:val="es-ES"/>
-              </w:rPr>
-              <w:t xml:space="preserve">Herramientas Open Source </w:t>
+                <w:rFonts w:eastAsia="Calibri"/>
+              </w:rPr>
+              <w:t>Calamidad familiar de algún miembro del equipo de desarrollo</w:t>
             </w:r>
           </w:p>
           <w:p>
@@ -1698,36 +1985,703 @@
             </w:pPr>
             <w:r>
               <w:rPr>
-                <w:lang w:val="es-ES"/>
-              </w:rPr>
-              <w:t xml:space="preserve">Recursos Humanos </w:t>
-            </w:r>
-          </w:p>
+                <w:rFonts w:eastAsia="Calibri"/>
+              </w:rPr>
+              <w:t>Fallos de conexión y de las herramientas de trabajo del equipo de desarrollo</w:t>
+            </w:r>
+          </w:p>
+        </w:tc>
+      </w:tr>
+      <w:tr>
+        <w:tc>
+          <w:tcPr>
+            <w:tcW w:w="9738" w:type="dxa"/>
+            <w:gridSpan w:val="2"/>
+            <w:tcBorders>
+              <w:top w:val="single" w:sz="4" w:space="0" w:color="BFBFBF"/>
+              <w:left w:val="single" w:sz="4" w:space="0" w:color="BFBFBF"/>
+              <w:bottom w:val="single" w:sz="4" w:space="0" w:color="BFBFBF"/>
+              <w:right w:val="single" w:sz="4" w:space="0" w:color="BFBFBF"/>
+            </w:tcBorders>
+            <w:shd w:val="clear" w:color="auto" w:fill="F2F2F2" w:themeFill="background1" w:themeFillShade="F2"/>
+            <w:vAlign w:val="center"/>
+          </w:tcPr>
+          <w:p>
+            <w:pPr>
+              <w:spacing w:line="480" w:lineRule="auto"/>
+              <w:jc w:val="both"/>
+              <w:rPr>
+                <w:lang w:val="es-ES"/>
+              </w:rPr>
+            </w:pPr>
+          </w:p>
+          <w:p>
+            <w:pPr>
+              <w:spacing w:line="480" w:lineRule="auto"/>
+              <w:jc w:val="both"/>
+              <w:rPr>
+                <w:lang w:val="es-ES"/>
+              </w:rPr>
+            </w:pPr>
+            <w:r>
+              <w:rPr>
+                <w:b/>
+                <w:lang w:val="es-ES"/>
+              </w:rPr>
+              <w:t>Costo Preliminar Estimado / Presupuesto</w:t>
+            </w:r>
+          </w:p>
+        </w:tc>
+      </w:tr>
+      <w:tr>
+        <w:tc>
+          <w:tcPr>
+            <w:tcW w:w="9738" w:type="dxa"/>
+            <w:gridSpan w:val="2"/>
+            <w:tcBorders>
+              <w:top w:val="single" w:sz="4" w:space="0" w:color="BFBFBF"/>
+              <w:left w:val="single" w:sz="4" w:space="0" w:color="BFBFBF"/>
+              <w:bottom w:val="single" w:sz="4" w:space="0" w:color="BFBFBF"/>
+              <w:right w:val="single" w:sz="4" w:space="0" w:color="BFBFBF"/>
+            </w:tcBorders>
+            <w:shd w:val="clear" w:color="auto" w:fill="auto"/>
+            <w:vAlign w:val="center"/>
+          </w:tcPr>
+          <w:tbl>
+            <w:tblPr>
+              <w:tblStyle w:val="Tablaconcuadrcula"/>
+              <w:tblW w:w="0" w:type="auto"/>
+              <w:tblLook w:val="04A0" w:firstRow="1" w:lastRow="0" w:firstColumn="1" w:lastColumn="0" w:noHBand="0" w:noVBand="1"/>
+            </w:tblPr>
+            <w:tblGrid>
+              <w:gridCol w:w="1789"/>
+              <w:gridCol w:w="1856"/>
+              <w:gridCol w:w="2722"/>
+              <w:gridCol w:w="1561"/>
+              <w:gridCol w:w="1237"/>
+            </w:tblGrid>
+            <w:tr>
+              <w:trPr>
+                <w:trHeight w:val="589"/>
+              </w:trPr>
+              <w:tc>
+                <w:tcPr>
+                  <w:tcW w:w="1789" w:type="dxa"/>
+                </w:tcPr>
+                <w:p>
+                  <w:pPr>
+                    <w:pStyle w:val="Prrafodelista"/>
+                    <w:framePr w:hSpace="141" w:wrap="around" w:vAnchor="text" w:hAnchor="margin" w:y="-30"/>
+                    <w:spacing w:line="480" w:lineRule="auto"/>
+                    <w:ind w:left="0"/>
+                    <w:jc w:val="both"/>
+                    <w:rPr>
+                      <w:lang w:val="es-ES"/>
+                    </w:rPr>
+                  </w:pPr>
+                  <w:r>
+                    <w:rPr>
+                      <w:lang w:val="es-ES"/>
+                    </w:rPr>
+                    <w:t>Recursos</w:t>
+                  </w:r>
+                </w:p>
+              </w:tc>
+              <w:tc>
+                <w:tcPr>
+                  <w:tcW w:w="1856" w:type="dxa"/>
+                </w:tcPr>
+                <w:p>
+                  <w:pPr>
+                    <w:pStyle w:val="Prrafodelista"/>
+                    <w:framePr w:hSpace="141" w:wrap="around" w:vAnchor="text" w:hAnchor="margin" w:y="-30"/>
+                    <w:spacing w:line="480" w:lineRule="auto"/>
+                    <w:ind w:left="0"/>
+                    <w:jc w:val="both"/>
+                    <w:rPr>
+                      <w:lang w:val="es-ES"/>
+                    </w:rPr>
+                  </w:pPr>
+                  <w:r>
+                    <w:rPr>
+                      <w:lang w:val="es-ES"/>
+                    </w:rPr>
+                    <w:t>Unidad/Cantidad</w:t>
+                  </w:r>
+                </w:p>
+              </w:tc>
+              <w:tc>
+                <w:tcPr>
+                  <w:tcW w:w="2722" w:type="dxa"/>
+                </w:tcPr>
+                <w:p>
+                  <w:pPr>
+                    <w:pStyle w:val="Prrafodelista"/>
+                    <w:framePr w:hSpace="141" w:wrap="around" w:vAnchor="text" w:hAnchor="margin" w:y="-30"/>
+                    <w:spacing w:line="480" w:lineRule="auto"/>
+                    <w:ind w:left="0"/>
+                    <w:jc w:val="both"/>
+                    <w:rPr>
+                      <w:lang w:val="es-ES"/>
+                    </w:rPr>
+                  </w:pPr>
+                  <w:r>
+                    <w:rPr>
+                      <w:lang w:val="es-ES"/>
+                    </w:rPr>
+                    <w:t>Tiempo Trabajo/Uso</w:t>
+                  </w:r>
+                </w:p>
+              </w:tc>
+              <w:tc>
+                <w:tcPr>
+                  <w:tcW w:w="1561" w:type="dxa"/>
+                </w:tcPr>
+                <w:p>
+                  <w:pPr>
+                    <w:pStyle w:val="Prrafodelista"/>
+                    <w:framePr w:hSpace="141" w:wrap="around" w:vAnchor="text" w:hAnchor="margin" w:y="-30"/>
+                    <w:spacing w:line="480" w:lineRule="auto"/>
+                    <w:ind w:left="0"/>
+                    <w:jc w:val="both"/>
+                    <w:rPr>
+                      <w:lang w:val="es-ES"/>
+                    </w:rPr>
+                  </w:pPr>
+                  <w:r>
+                    <w:rPr>
+                      <w:lang w:val="es-ES"/>
+                    </w:rPr>
+                    <w:t>Costo Unitario</w:t>
+                  </w:r>
+                </w:p>
+              </w:tc>
+              <w:tc>
+                <w:tcPr>
+                  <w:tcW w:w="1237" w:type="dxa"/>
+                </w:tcPr>
+                <w:p>
+                  <w:pPr>
+                    <w:pStyle w:val="Prrafodelista"/>
+                    <w:framePr w:hSpace="141" w:wrap="around" w:vAnchor="text" w:hAnchor="margin" w:y="-30"/>
+                    <w:spacing w:line="480" w:lineRule="auto"/>
+                    <w:ind w:left="0"/>
+                    <w:jc w:val="both"/>
+                    <w:rPr>
+                      <w:lang w:val="es-ES"/>
+                    </w:rPr>
+                  </w:pPr>
+                  <w:r>
+                    <w:rPr>
+                      <w:lang w:val="es-ES"/>
+                    </w:rPr>
+                    <w:t>Costo Total</w:t>
+                  </w:r>
+                </w:p>
+              </w:tc>
+            </w:tr>
+            <w:tr>
+              <w:trPr>
+                <w:trHeight w:val="571"/>
+              </w:trPr>
+              <w:tc>
+                <w:tcPr>
+                  <w:tcW w:w="1789" w:type="dxa"/>
+                </w:tcPr>
+                <w:p>
+                  <w:pPr>
+                    <w:pStyle w:val="Prrafodelista"/>
+                    <w:framePr w:hSpace="141" w:wrap="around" w:vAnchor="text" w:hAnchor="margin" w:y="-30"/>
+                    <w:spacing w:line="480" w:lineRule="auto"/>
+                    <w:ind w:left="0"/>
+                    <w:rPr>
+                      <w:lang w:val="es-ES"/>
+                    </w:rPr>
+                  </w:pPr>
+                  <w:r>
+                    <w:rPr>
+                      <w:lang w:val="es-ES"/>
+                    </w:rPr>
+                    <w:t xml:space="preserve">Herramientas Open </w:t>
+                  </w:r>
+                  <w:proofErr w:type="spellStart"/>
+                  <w:r>
+                    <w:rPr>
+                      <w:lang w:val="es-ES"/>
+                    </w:rPr>
+                    <w:t>Source</w:t>
+                  </w:r>
+                  <w:proofErr w:type="spellEnd"/>
+                </w:p>
+              </w:tc>
+              <w:tc>
+                <w:tcPr>
+                  <w:tcW w:w="1856" w:type="dxa"/>
+                </w:tcPr>
+                <w:p>
+                  <w:pPr>
+                    <w:pStyle w:val="Prrafodelista"/>
+                    <w:framePr w:hSpace="141" w:wrap="around" w:vAnchor="text" w:hAnchor="margin" w:y="-30"/>
+                    <w:spacing w:line="480" w:lineRule="auto"/>
+                    <w:ind w:left="0"/>
+                    <w:rPr>
+                      <w:lang w:val="es-ES"/>
+                    </w:rPr>
+                  </w:pPr>
+                  <w:r>
+                    <w:rPr>
+                      <w:lang w:val="es-ES"/>
+                    </w:rPr>
+                    <w:t>10</w:t>
+                  </w:r>
+                </w:p>
+              </w:tc>
+              <w:tc>
+                <w:tcPr>
+                  <w:tcW w:w="2722" w:type="dxa"/>
+                </w:tcPr>
+                <w:p>
+                  <w:pPr>
+                    <w:pStyle w:val="Prrafodelista"/>
+                    <w:framePr w:hSpace="141" w:wrap="around" w:vAnchor="text" w:hAnchor="margin" w:y="-30"/>
+                    <w:spacing w:line="480" w:lineRule="auto"/>
+                    <w:ind w:left="0"/>
+                    <w:rPr>
+                      <w:lang w:val="es-ES"/>
+                    </w:rPr>
+                  </w:pPr>
+                  <w:r>
+                    <w:rPr>
+                      <w:lang w:val="es-ES"/>
+                    </w:rPr>
+                    <w:t>Indefinido</w:t>
+                  </w:r>
+                </w:p>
+              </w:tc>
+              <w:tc>
+                <w:tcPr>
+                  <w:tcW w:w="1561" w:type="dxa"/>
+                </w:tcPr>
+                <w:p>
+                  <w:pPr>
+                    <w:pStyle w:val="Prrafodelista"/>
+                    <w:framePr w:hSpace="141" w:wrap="around" w:vAnchor="text" w:hAnchor="margin" w:y="-30"/>
+                    <w:spacing w:line="480" w:lineRule="auto"/>
+                    <w:ind w:left="0"/>
+                    <w:rPr>
+                      <w:lang w:val="es-ES"/>
+                    </w:rPr>
+                  </w:pPr>
+                  <w:r>
+                    <w:rPr>
+                      <w:lang w:val="es-ES"/>
+                    </w:rPr>
+                    <w:t>0.00$/hora</w:t>
+                  </w:r>
+                </w:p>
+              </w:tc>
+              <w:tc>
+                <w:tcPr>
+                  <w:tcW w:w="1237" w:type="dxa"/>
+                </w:tcPr>
+                <w:p>
+                  <w:pPr>
+                    <w:pStyle w:val="Prrafodelista"/>
+                    <w:framePr w:hSpace="141" w:wrap="around" w:vAnchor="text" w:hAnchor="margin" w:y="-30"/>
+                    <w:spacing w:line="480" w:lineRule="auto"/>
+                    <w:ind w:left="0"/>
+                    <w:rPr>
+                      <w:lang w:val="es-ES"/>
+                    </w:rPr>
+                  </w:pPr>
+                  <w:r>
+                    <w:rPr>
+                      <w:lang w:val="es-ES"/>
+                    </w:rPr>
+                    <w:t>0.00$</w:t>
+                  </w:r>
+                </w:p>
+              </w:tc>
+            </w:tr>
+            <w:tr>
+              <w:trPr>
+                <w:trHeight w:val="571"/>
+              </w:trPr>
+              <w:tc>
+                <w:tcPr>
+                  <w:tcW w:w="1789" w:type="dxa"/>
+                </w:tcPr>
+                <w:p>
+                  <w:pPr>
+                    <w:pStyle w:val="Prrafodelista"/>
+                    <w:framePr w:hSpace="141" w:wrap="around" w:vAnchor="text" w:hAnchor="margin" w:y="-30"/>
+                    <w:spacing w:line="480" w:lineRule="auto"/>
+                    <w:ind w:left="0"/>
+                    <w:rPr>
+                      <w:lang w:val="es-ES"/>
+                    </w:rPr>
+                  </w:pPr>
+                  <w:r>
+                    <w:rPr>
+                      <w:lang w:val="es-ES"/>
+                    </w:rPr>
+                    <w:t xml:space="preserve">Scrum </w:t>
+                  </w:r>
+                  <w:proofErr w:type="gramStart"/>
+                  <w:r>
+                    <w:rPr>
+                      <w:lang w:val="es-ES"/>
+                    </w:rPr>
+                    <w:t>Master</w:t>
+                  </w:r>
+                  <w:proofErr w:type="gramEnd"/>
+                </w:p>
+              </w:tc>
+              <w:tc>
+                <w:tcPr>
+                  <w:tcW w:w="1856" w:type="dxa"/>
+                </w:tcPr>
+                <w:p>
+                  <w:pPr>
+                    <w:pStyle w:val="Prrafodelista"/>
+                    <w:framePr w:hSpace="141" w:wrap="around" w:vAnchor="text" w:hAnchor="margin" w:y="-30"/>
+                    <w:spacing w:line="480" w:lineRule="auto"/>
+                    <w:ind w:left="0"/>
+                    <w:rPr>
+                      <w:lang w:val="es-ES"/>
+                    </w:rPr>
+                  </w:pPr>
+                  <w:r>
+                    <w:rPr>
+                      <w:lang w:val="es-ES"/>
+                    </w:rPr>
+                    <w:t>1</w:t>
+                  </w:r>
+                </w:p>
+              </w:tc>
+              <w:tc>
+                <w:tcPr>
+                  <w:tcW w:w="2722" w:type="dxa"/>
+                </w:tcPr>
+                <w:p>
+                  <w:pPr>
+                    <w:pStyle w:val="Prrafodelista"/>
+                    <w:framePr w:hSpace="141" w:wrap="around" w:vAnchor="text" w:hAnchor="margin" w:y="-30"/>
+                    <w:spacing w:line="480" w:lineRule="auto"/>
+                    <w:ind w:left="0"/>
+                    <w:rPr>
+                      <w:lang w:val="es-ES"/>
+                    </w:rPr>
+                  </w:pPr>
+                  <w:r>
+                    <w:rPr>
+                      <w:lang w:val="es-ES"/>
+                    </w:rPr>
+                    <w:t>5 horas diarias,  5</w:t>
+                  </w:r>
+                  <w:r>
+                    <w:rPr>
+                      <w:lang w:val="es-ES"/>
+                    </w:rPr>
+                    <w:t xml:space="preserve"> días a la semana</w:t>
+                  </w:r>
+                </w:p>
+              </w:tc>
+              <w:tc>
+                <w:tcPr>
+                  <w:tcW w:w="1561" w:type="dxa"/>
+                </w:tcPr>
+                <w:p>
+                  <w:pPr>
+                    <w:pStyle w:val="Prrafodelista"/>
+                    <w:framePr w:hSpace="141" w:wrap="around" w:vAnchor="text" w:hAnchor="margin" w:y="-30"/>
+                    <w:spacing w:line="480" w:lineRule="auto"/>
+                    <w:ind w:left="0"/>
+                    <w:rPr>
+                      <w:lang w:val="es-ES"/>
+                    </w:rPr>
+                  </w:pPr>
+                  <w:r>
+                    <w:rPr>
+                      <w:lang w:val="es-ES"/>
+                    </w:rPr>
+                    <w:t>0.00$/hora</w:t>
+                  </w:r>
+                </w:p>
+              </w:tc>
+              <w:tc>
+                <w:tcPr>
+                  <w:tcW w:w="1237" w:type="dxa"/>
+                </w:tcPr>
+                <w:p>
+                  <w:pPr>
+                    <w:pStyle w:val="Prrafodelista"/>
+                    <w:framePr w:hSpace="141" w:wrap="around" w:vAnchor="text" w:hAnchor="margin" w:y="-30"/>
+                    <w:spacing w:line="480" w:lineRule="auto"/>
+                    <w:ind w:left="0"/>
+                    <w:rPr>
+                      <w:lang w:val="es-ES"/>
+                    </w:rPr>
+                  </w:pPr>
+                  <w:r>
+                    <w:rPr>
+                      <w:lang w:val="es-ES"/>
+                    </w:rPr>
+                    <w:t>0.00$</w:t>
+                  </w:r>
+                </w:p>
+              </w:tc>
+            </w:tr>
+            <w:tr>
+              <w:trPr>
+                <w:trHeight w:val="589"/>
+              </w:trPr>
+              <w:tc>
+                <w:tcPr>
+                  <w:tcW w:w="1789" w:type="dxa"/>
+                </w:tcPr>
+                <w:p>
+                  <w:pPr>
+                    <w:pStyle w:val="Prrafodelista"/>
+                    <w:framePr w:hSpace="141" w:wrap="around" w:vAnchor="text" w:hAnchor="margin" w:y="-30"/>
+                    <w:spacing w:line="480" w:lineRule="auto"/>
+                    <w:ind w:left="0"/>
+                    <w:rPr>
+                      <w:lang w:val="es-ES"/>
+                    </w:rPr>
+                  </w:pPr>
+                  <w:r>
+                    <w:rPr>
+                      <w:lang w:val="es-ES"/>
+                    </w:rPr>
+                    <w:t xml:space="preserve">Scrum </w:t>
+                  </w:r>
+                  <w:proofErr w:type="spellStart"/>
+                  <w:r>
+                    <w:rPr>
+                      <w:lang w:val="es-ES"/>
+                    </w:rPr>
+                    <w:t>Team</w:t>
+                  </w:r>
+                  <w:proofErr w:type="spellEnd"/>
+                </w:p>
+              </w:tc>
+              <w:tc>
+                <w:tcPr>
+                  <w:tcW w:w="1856" w:type="dxa"/>
+                </w:tcPr>
+                <w:p>
+                  <w:pPr>
+                    <w:pStyle w:val="Prrafodelista"/>
+                    <w:framePr w:hSpace="141" w:wrap="around" w:vAnchor="text" w:hAnchor="margin" w:y="-30"/>
+                    <w:spacing w:line="480" w:lineRule="auto"/>
+                    <w:ind w:left="0"/>
+                    <w:rPr>
+                      <w:lang w:val="es-ES"/>
+                    </w:rPr>
+                  </w:pPr>
+                  <w:r>
+                    <w:rPr>
+                      <w:lang w:val="es-ES"/>
+                    </w:rPr>
+                    <w:t>2</w:t>
+                  </w:r>
+                </w:p>
+              </w:tc>
+              <w:tc>
+                <w:tcPr>
+                  <w:tcW w:w="2722" w:type="dxa"/>
+                </w:tcPr>
+                <w:p>
+                  <w:pPr>
+                    <w:pStyle w:val="Prrafodelista"/>
+                    <w:framePr w:hSpace="141" w:wrap="around" w:vAnchor="text" w:hAnchor="margin" w:y="-30"/>
+                    <w:spacing w:line="480" w:lineRule="auto"/>
+                    <w:ind w:left="0"/>
+                    <w:rPr>
+                      <w:lang w:val="es-ES"/>
+                    </w:rPr>
+                  </w:pPr>
+                  <w:r>
+                    <w:rPr>
+                      <w:lang w:val="es-ES"/>
+                    </w:rPr>
+                    <w:t>6 horas diarias, 5 días a la semana</w:t>
+                  </w:r>
+                </w:p>
+              </w:tc>
+              <w:tc>
+                <w:tcPr>
+                  <w:tcW w:w="1561" w:type="dxa"/>
+                </w:tcPr>
+                <w:p>
+                  <w:pPr>
+                    <w:pStyle w:val="Prrafodelista"/>
+                    <w:framePr w:hSpace="141" w:wrap="around" w:vAnchor="text" w:hAnchor="margin" w:y="-30"/>
+                    <w:spacing w:line="480" w:lineRule="auto"/>
+                    <w:ind w:left="0"/>
+                    <w:rPr>
+                      <w:lang w:val="es-ES"/>
+                    </w:rPr>
+                  </w:pPr>
+                  <w:r>
+                    <w:rPr>
+                      <w:lang w:val="es-ES"/>
+                    </w:rPr>
+                    <w:t>0.00$/hora</w:t>
+                  </w:r>
+                </w:p>
+              </w:tc>
+              <w:tc>
+                <w:tcPr>
+                  <w:tcW w:w="1237" w:type="dxa"/>
+                </w:tcPr>
+                <w:p>
+                  <w:pPr>
+                    <w:pStyle w:val="Prrafodelista"/>
+                    <w:framePr w:hSpace="141" w:wrap="around" w:vAnchor="text" w:hAnchor="margin" w:y="-30"/>
+                    <w:spacing w:line="480" w:lineRule="auto"/>
+                    <w:ind w:left="0"/>
+                    <w:rPr>
+                      <w:lang w:val="es-ES"/>
+                    </w:rPr>
+                  </w:pPr>
+                  <w:r>
+                    <w:rPr>
+                      <w:lang w:val="es-ES"/>
+                    </w:rPr>
+                    <w:t>0.00$</w:t>
+                  </w:r>
+                </w:p>
+              </w:tc>
+            </w:tr>
+            <w:tr>
+              <w:trPr>
+                <w:trHeight w:val="571"/>
+              </w:trPr>
+              <w:tc>
+                <w:tcPr>
+                  <w:tcW w:w="1789" w:type="dxa"/>
+                </w:tcPr>
+                <w:p>
+                  <w:pPr>
+                    <w:pStyle w:val="Prrafodelista"/>
+                    <w:framePr w:hSpace="141" w:wrap="around" w:vAnchor="text" w:hAnchor="margin" w:y="-30"/>
+                    <w:spacing w:line="480" w:lineRule="auto"/>
+                    <w:ind w:left="0"/>
+                    <w:rPr>
+                      <w:lang w:val="es-ES"/>
+                    </w:rPr>
+                  </w:pPr>
+                  <w:r>
+                    <w:rPr>
+                      <w:lang w:val="es-ES"/>
+                    </w:rPr>
+                    <w:lastRenderedPageBreak/>
+                    <w:t>Total</w:t>
+                  </w:r>
+                </w:p>
+              </w:tc>
+              <w:tc>
+                <w:tcPr>
+                  <w:tcW w:w="1856" w:type="dxa"/>
+                </w:tcPr>
+                <w:p>
+                  <w:pPr>
+                    <w:pStyle w:val="Prrafodelista"/>
+                    <w:framePr w:hSpace="141" w:wrap="around" w:vAnchor="text" w:hAnchor="margin" w:y="-30"/>
+                    <w:spacing w:line="480" w:lineRule="auto"/>
+                    <w:ind w:left="0"/>
+                    <w:rPr>
+                      <w:lang w:val="es-ES"/>
+                    </w:rPr>
+                  </w:pPr>
+                  <w:r>
+                    <w:rPr>
+                      <w:lang w:val="es-ES"/>
+                    </w:rPr>
+                    <w:t>13</w:t>
+                  </w:r>
+                </w:p>
+              </w:tc>
+              <w:tc>
+                <w:tcPr>
+                  <w:tcW w:w="2722" w:type="dxa"/>
+                </w:tcPr>
+                <w:p>
+                  <w:pPr>
+                    <w:pStyle w:val="Prrafodelista"/>
+                    <w:framePr w:hSpace="141" w:wrap="around" w:vAnchor="text" w:hAnchor="margin" w:y="-30"/>
+                    <w:spacing w:line="480" w:lineRule="auto"/>
+                    <w:ind w:left="0"/>
+                    <w:rPr>
+                      <w:lang w:val="es-ES"/>
+                    </w:rPr>
+                  </w:pPr>
+                  <w:r>
+                    <w:rPr>
+                      <w:lang w:val="es-ES"/>
+                    </w:rPr>
+                    <w:t>47días(aproximadamente)</w:t>
+                  </w:r>
+                </w:p>
+              </w:tc>
+              <w:tc>
+                <w:tcPr>
+                  <w:tcW w:w="1561" w:type="dxa"/>
+                </w:tcPr>
+                <w:p>
+                  <w:pPr>
+                    <w:pStyle w:val="Prrafodelista"/>
+                    <w:framePr w:hSpace="141" w:wrap="around" w:vAnchor="text" w:hAnchor="margin" w:y="-30"/>
+                    <w:spacing w:line="480" w:lineRule="auto"/>
+                    <w:ind w:left="0"/>
+                    <w:rPr>
+                      <w:lang w:val="es-ES"/>
+                    </w:rPr>
+                  </w:pPr>
+                  <w:r>
+                    <w:rPr>
+                      <w:lang w:val="es-ES"/>
+                    </w:rPr>
+                    <w:t>0.00$/hora</w:t>
+                  </w:r>
+                </w:p>
+              </w:tc>
+              <w:tc>
+                <w:tcPr>
+                  <w:tcW w:w="1237" w:type="dxa"/>
+                </w:tcPr>
+                <w:p>
+                  <w:pPr>
+                    <w:pStyle w:val="Prrafodelista"/>
+                    <w:framePr w:hSpace="141" w:wrap="around" w:vAnchor="text" w:hAnchor="margin" w:y="-30"/>
+                    <w:spacing w:line="480" w:lineRule="auto"/>
+                    <w:ind w:left="0"/>
+                    <w:rPr>
+                      <w:lang w:val="es-ES"/>
+                    </w:rPr>
+                  </w:pPr>
+                  <w:r>
+                    <w:rPr>
+                      <w:lang w:val="es-ES"/>
+                    </w:rPr>
+                    <w:t>0.00$</w:t>
+                  </w:r>
+                </w:p>
+              </w:tc>
+            </w:tr>
+          </w:tbl>
           <w:p>
             <w:pPr>
               <w:pStyle w:val="Prrafodelista"/>
-              <w:numPr>
-                <w:ilvl w:val="0"/>
-                <w:numId w:val="2"/>
-              </w:numPr>
-              <w:spacing w:line="480" w:lineRule="auto"/>
+              <w:spacing w:line="480" w:lineRule="auto"/>
+              <w:ind w:left="720"/>
               <w:jc w:val="both"/>
               <w:rPr>
                 <w:lang w:val="es-ES"/>
               </w:rPr>
             </w:pPr>
-            <w:r>
-              <w:rPr>
-                <w:lang w:val="es-ES"/>
-              </w:rPr>
-              <w:t xml:space="preserve">Ocho horas, cuatro días </w:t>
-            </w:r>
-            <w:r>
-              <w:rPr>
-                <w:lang w:val="es-ES"/>
-              </w:rPr>
-              <w:t>de trabajo por semana (10$/h)</w:t>
-            </w:r>
           </w:p>
         </w:tc>
       </w:tr>
@@ -1747,8 +2701,8 @@
         <w:tblLook w:val="04A0" w:firstRow="1" w:lastRow="0" w:firstColumn="1" w:lastColumn="0" w:noHBand="0" w:noVBand="1"/>
       </w:tblPr>
       <w:tblGrid>
-        <w:gridCol w:w="1482"/>
-        <w:gridCol w:w="2047"/>
+        <w:gridCol w:w="1998"/>
+        <w:gridCol w:w="1531"/>
         <w:gridCol w:w="1600"/>
         <w:gridCol w:w="1416"/>
         <w:gridCol w:w="2806"/>
@@ -1785,7 +2739,6 @@
                 <w:b/>
                 <w:i/>
               </w:rPr>
-              <w:lastRenderedPageBreak/>
               <w:t xml:space="preserve">Interesados en el proyecto </w:t>
             </w:r>
           </w:p>
@@ -1797,7 +2750,7 @@
         </w:trPr>
         <w:tc>
           <w:tcPr>
-            <w:tcW w:w="1482" w:type="dxa"/>
+            <w:tcW w:w="1998" w:type="dxa"/>
             <w:tcBorders>
               <w:top w:val="single" w:sz="4" w:space="0" w:color="BFBFBF"/>
               <w:left w:val="single" w:sz="4" w:space="0" w:color="BFBFBF"/>
@@ -1810,7 +2763,6 @@
           <w:p>
             <w:pPr>
               <w:spacing w:line="480" w:lineRule="auto"/>
-              <w:jc w:val="center"/>
               <w:rPr>
                 <w:rFonts w:eastAsia="Calibri"/>
                 <w:b/>
@@ -1829,7 +2781,7 @@
         </w:tc>
         <w:tc>
           <w:tcPr>
-            <w:tcW w:w="2047" w:type="dxa"/>
+            <w:tcW w:w="1531" w:type="dxa"/>
             <w:tcBorders>
               <w:top w:val="single" w:sz="4" w:space="0" w:color="BFBFBF"/>
               <w:left w:val="single" w:sz="4" w:space="0" w:color="BFBFBF"/>
@@ -1842,7 +2794,6 @@
           <w:p>
             <w:pPr>
               <w:spacing w:line="480" w:lineRule="auto"/>
-              <w:jc w:val="center"/>
               <w:rPr>
                 <w:rFonts w:eastAsia="Calibri"/>
                 <w:b/>
@@ -1874,7 +2825,6 @@
           <w:p>
             <w:pPr>
               <w:spacing w:line="480" w:lineRule="auto"/>
-              <w:jc w:val="center"/>
               <w:rPr>
                 <w:rFonts w:eastAsia="Calibri"/>
                 <w:b/>
@@ -1905,7 +2855,6 @@
           <w:p>
             <w:pPr>
               <w:spacing w:line="480" w:lineRule="auto"/>
-              <w:jc w:val="center"/>
               <w:rPr>
                 <w:rFonts w:eastAsia="Calibri"/>
                 <w:b/>
@@ -1937,7 +2886,6 @@
           <w:p>
             <w:pPr>
               <w:spacing w:line="480" w:lineRule="auto"/>
-              <w:jc w:val="center"/>
               <w:rPr>
                 <w:rFonts w:eastAsia="Calibri"/>
                 <w:b/>
@@ -1958,7 +2906,7 @@
       <w:tr>
         <w:tc>
           <w:tcPr>
-            <w:tcW w:w="1482" w:type="dxa"/>
+            <w:tcW w:w="1998" w:type="dxa"/>
             <w:tcBorders>
               <w:top w:val="single" w:sz="4" w:space="0" w:color="BFBFBF"/>
               <w:left w:val="single" w:sz="4" w:space="0" w:color="BFBFBF"/>
@@ -1971,22 +2919,35 @@
           <w:p>
             <w:pPr>
               <w:spacing w:line="480" w:lineRule="auto"/>
-              <w:jc w:val="both"/>
               <w:rPr>
                 <w:i/>
+                <w:sz w:val="22"/>
+                <w:szCs w:val="22"/>
               </w:rPr>
             </w:pPr>
             <w:r>
               <w:rPr>
                 <w:i/>
-              </w:rPr>
-              <w:t>Daysi Karina García Tinisaray</w:t>
-            </w:r>
-          </w:p>
-        </w:tc>
-        <w:tc>
-          <w:tcPr>
-            <w:tcW w:w="2047" w:type="dxa"/>
+                <w:sz w:val="22"/>
+                <w:szCs w:val="22"/>
+              </w:rPr>
+              <w:t xml:space="preserve">Daysi Karina García </w:t>
+            </w:r>
+            <w:proofErr w:type="spellStart"/>
+            <w:r>
+              <w:rPr>
+                <w:i/>
+                <w:sz w:val="22"/>
+                <w:szCs w:val="22"/>
+              </w:rPr>
+              <w:t>Tinisaray</w:t>
+            </w:r>
+            <w:proofErr w:type="spellEnd"/>
+          </w:p>
+        </w:tc>
+        <w:tc>
+          <w:tcPr>
+            <w:tcW w:w="1531" w:type="dxa"/>
             <w:tcBorders>
               <w:top w:val="single" w:sz="4" w:space="0" w:color="BFBFBF"/>
               <w:left w:val="single" w:sz="4" w:space="0" w:color="BFBFBF"/>
@@ -1999,14 +2960,17 @@
           <w:p>
             <w:pPr>
               <w:spacing w:line="480" w:lineRule="auto"/>
-              <w:jc w:val="both"/>
-              <w:rPr>
-                <w:i/>
-              </w:rPr>
-            </w:pPr>
-            <w:r>
-              <w:rPr>
-                <w:i/>
+              <w:rPr>
+                <w:iCs/>
+                <w:sz w:val="22"/>
+                <w:szCs w:val="22"/>
+              </w:rPr>
+            </w:pPr>
+            <w:r>
+              <w:rPr>
+                <w:iCs/>
+                <w:sz w:val="22"/>
+                <w:szCs w:val="22"/>
               </w:rPr>
               <w:t>Dueña del producto</w:t>
             </w:r>
@@ -2027,17 +2991,40 @@
           <w:p>
             <w:pPr>
               <w:spacing w:line="480" w:lineRule="auto"/>
-              <w:jc w:val="both"/>
-              <w:rPr>
-                <w:i/>
-              </w:rPr>
-            </w:pPr>
-            <w:r>
-              <w:rPr>
-                <w:i/>
-              </w:rPr>
-              <w:t>Product Owner</w:t>
-            </w:r>
+              <w:rPr>
+                <w:iCs/>
+                <w:sz w:val="22"/>
+                <w:szCs w:val="22"/>
+              </w:rPr>
+            </w:pPr>
+            <w:proofErr w:type="spellStart"/>
+            <w:r>
+              <w:rPr>
+                <w:iCs/>
+                <w:sz w:val="22"/>
+                <w:szCs w:val="22"/>
+              </w:rPr>
+              <w:t>Product</w:t>
+            </w:r>
+            <w:proofErr w:type="spellEnd"/>
+            <w:r>
+              <w:rPr>
+                <w:iCs/>
+                <w:sz w:val="22"/>
+                <w:szCs w:val="22"/>
+              </w:rPr>
+              <w:t xml:space="preserve"> </w:t>
+            </w:r>
+            <w:proofErr w:type="spellStart"/>
+            <w:r>
+              <w:rPr>
+                <w:iCs/>
+                <w:sz w:val="22"/>
+                <w:szCs w:val="22"/>
+              </w:rPr>
+              <w:t>Owner</w:t>
+            </w:r>
+            <w:proofErr w:type="spellEnd"/>
           </w:p>
         </w:tc>
         <w:tc>
@@ -2055,12 +3042,16 @@
             <w:pPr>
               <w:spacing w:line="480" w:lineRule="auto"/>
               <w:rPr>
-                <w:i/>
-              </w:rPr>
-            </w:pPr>
-            <w:r>
-              <w:rPr>
-                <w:i/>
+                <w:iCs/>
+                <w:sz w:val="22"/>
+                <w:szCs w:val="22"/>
+              </w:rPr>
+            </w:pPr>
+            <w:r>
+              <w:rPr>
+                <w:iCs/>
+                <w:sz w:val="22"/>
+                <w:szCs w:val="22"/>
               </w:rPr>
               <w:t>0992925448</w:t>
             </w:r>
@@ -2082,12 +3073,16 @@
             <w:pPr>
               <w:spacing w:line="480" w:lineRule="auto"/>
               <w:rPr>
-                <w:i/>
-              </w:rPr>
-            </w:pPr>
-            <w:r>
-              <w:rPr>
-                <w:i/>
+                <w:iCs/>
+                <w:sz w:val="22"/>
+                <w:szCs w:val="22"/>
+              </w:rPr>
+            </w:pPr>
+            <w:r>
+              <w:rPr>
+                <w:iCs/>
+                <w:sz w:val="22"/>
+                <w:szCs w:val="22"/>
               </w:rPr>
               <w:t>dkgarcia@utpl.edu.ec</w:t>
             </w:r>
@@ -2097,7 +3092,7 @@
       <w:tr>
         <w:tc>
           <w:tcPr>
-            <w:tcW w:w="1482" w:type="dxa"/>
+            <w:tcW w:w="1998" w:type="dxa"/>
             <w:tcBorders>
               <w:top w:val="single" w:sz="4" w:space="0" w:color="BFBFBF"/>
               <w:left w:val="single" w:sz="4" w:space="0" w:color="BFBFBF"/>
@@ -2110,15 +3105,18 @@
           <w:p>
             <w:pPr>
               <w:spacing w:line="480" w:lineRule="auto"/>
-              <w:jc w:val="both"/>
               <w:rPr>
                 <w:i/>
+                <w:sz w:val="22"/>
+                <w:szCs w:val="22"/>
                 <w:lang w:val="es-PA"/>
               </w:rPr>
             </w:pPr>
             <w:r>
               <w:rPr>
                 <w:i/>
+                <w:sz w:val="22"/>
+                <w:szCs w:val="22"/>
                 <w:lang w:val="es-PA"/>
               </w:rPr>
               <w:t>Santiago David García Jaén</w:t>
@@ -2127,7 +3125,7 @@
         </w:tc>
         <w:tc>
           <w:tcPr>
-            <w:tcW w:w="2047" w:type="dxa"/>
+            <w:tcW w:w="1531" w:type="dxa"/>
             <w:tcBorders>
               <w:top w:val="single" w:sz="4" w:space="0" w:color="BFBFBF"/>
               <w:left w:val="single" w:sz="4" w:space="0" w:color="BFBFBF"/>
@@ -2140,14 +3138,17 @@
           <w:p>
             <w:pPr>
               <w:spacing w:line="480" w:lineRule="auto"/>
-              <w:jc w:val="both"/>
-              <w:rPr>
-                <w:i/>
-              </w:rPr>
-            </w:pPr>
-            <w:r>
-              <w:rPr>
-                <w:i/>
+              <w:rPr>
+                <w:iCs/>
+                <w:sz w:val="22"/>
+                <w:szCs w:val="22"/>
+              </w:rPr>
+            </w:pPr>
+            <w:r>
+              <w:rPr>
+                <w:iCs/>
+                <w:sz w:val="22"/>
+                <w:szCs w:val="22"/>
               </w:rPr>
               <w:t>Gerente de proyecto</w:t>
             </w:r>
@@ -2168,22 +3169,27 @@
           <w:p>
             <w:pPr>
               <w:spacing w:line="480" w:lineRule="auto"/>
-              <w:jc w:val="both"/>
-              <w:rPr>
-                <w:i/>
-              </w:rPr>
-            </w:pPr>
-            <w:r>
-              <w:rPr>
-                <w:i/>
-              </w:rPr>
-              <w:t xml:space="preserve">Scrum </w:t>
-            </w:r>
-            <w:r>
-              <w:rPr>
-                <w:i/>
-              </w:rPr>
-              <w:t>Máster</w:t>
+              <w:rPr>
+                <w:iCs/>
+                <w:sz w:val="22"/>
+                <w:szCs w:val="22"/>
+              </w:rPr>
+            </w:pPr>
+            <w:r>
+              <w:rPr>
+                <w:iCs/>
+                <w:sz w:val="22"/>
+                <w:szCs w:val="22"/>
+              </w:rPr>
+              <w:t>SCRUM</w:t>
+            </w:r>
+            <w:r>
+              <w:rPr>
+                <w:iCs/>
+                <w:sz w:val="22"/>
+                <w:szCs w:val="22"/>
+              </w:rPr>
+              <w:t xml:space="preserve"> Máster</w:t>
             </w:r>
           </w:p>
         </w:tc>
@@ -2202,13 +3208,17 @@
             <w:pPr>
               <w:spacing w:line="480" w:lineRule="auto"/>
               <w:rPr>
-                <w:i/>
+                <w:iCs/>
+                <w:sz w:val="22"/>
+                <w:szCs w:val="22"/>
                 <w:lang w:val="es-PA"/>
               </w:rPr>
             </w:pPr>
             <w:r>
               <w:rPr>
-                <w:i/>
+                <w:iCs/>
+                <w:sz w:val="22"/>
+                <w:szCs w:val="22"/>
                 <w:lang w:val="es-PA"/>
               </w:rPr>
               <w:t>095 907 3107</w:t>
@@ -2231,13 +3241,17 @@
             <w:pPr>
               <w:spacing w:line="480" w:lineRule="auto"/>
               <w:rPr>
-                <w:i/>
+                <w:iCs/>
+                <w:sz w:val="22"/>
+                <w:szCs w:val="22"/>
                 <w:lang w:val="en-US"/>
               </w:rPr>
             </w:pPr>
             <w:r>
               <w:rPr>
-                <w:i/>
+                <w:iCs/>
+                <w:sz w:val="22"/>
+                <w:szCs w:val="22"/>
                 <w:lang w:val="en-US"/>
               </w:rPr>
               <w:t>sdgarcia6@utpl.edu.ec</w:t>
@@ -2248,7 +3262,7 @@
       <w:tr>
         <w:tc>
           <w:tcPr>
-            <w:tcW w:w="1482" w:type="dxa"/>
+            <w:tcW w:w="1998" w:type="dxa"/>
             <w:tcBorders>
               <w:top w:val="single" w:sz="4" w:space="0" w:color="BFBFBF"/>
               <w:left w:val="single" w:sz="4" w:space="0" w:color="BFBFBF"/>
@@ -2261,15 +3275,18 @@
           <w:p>
             <w:pPr>
               <w:spacing w:line="480" w:lineRule="auto"/>
-              <w:jc w:val="both"/>
               <w:rPr>
                 <w:i/>
+                <w:sz w:val="22"/>
+                <w:szCs w:val="22"/>
                 <w:lang w:val="es-PA"/>
               </w:rPr>
             </w:pPr>
             <w:r>
               <w:rPr>
                 <w:i/>
+                <w:sz w:val="22"/>
+                <w:szCs w:val="22"/>
                 <w:lang w:val="es-PA"/>
               </w:rPr>
               <w:t>Frank Joel Saca Quizhpe</w:t>
@@ -2278,7 +3295,7 @@
         </w:tc>
         <w:tc>
           <w:tcPr>
-            <w:tcW w:w="2047" w:type="dxa"/>
+            <w:tcW w:w="1531" w:type="dxa"/>
             <w:tcBorders>
               <w:top w:val="single" w:sz="4" w:space="0" w:color="BFBFBF"/>
               <w:left w:val="single" w:sz="4" w:space="0" w:color="BFBFBF"/>
@@ -2291,16 +3308,19 @@
           <w:p>
             <w:pPr>
               <w:spacing w:line="480" w:lineRule="auto"/>
-              <w:jc w:val="both"/>
-              <w:rPr>
-                <w:i/>
-              </w:rPr>
-            </w:pPr>
-            <w:r>
-              <w:rPr>
-                <w:i/>
-              </w:rPr>
-              <w:t>Scrum Team</w:t>
+              <w:rPr>
+                <w:iCs/>
+                <w:sz w:val="22"/>
+                <w:szCs w:val="22"/>
+              </w:rPr>
+            </w:pPr>
+            <w:r>
+              <w:rPr>
+                <w:iCs/>
+                <w:sz w:val="22"/>
+                <w:szCs w:val="22"/>
+              </w:rPr>
+              <w:t>Ingeniero de Software</w:t>
             </w:r>
           </w:p>
         </w:tc>
@@ -2319,17 +3339,30 @@
           <w:p>
             <w:pPr>
               <w:spacing w:line="480" w:lineRule="auto"/>
-              <w:jc w:val="both"/>
-              <w:rPr>
-                <w:i/>
-              </w:rPr>
-            </w:pPr>
-            <w:r>
-              <w:rPr>
-                <w:i/>
-              </w:rPr>
-              <w:t>Business Analyst/ Dev</w:t>
-            </w:r>
+              <w:rPr>
+                <w:iCs/>
+                <w:sz w:val="22"/>
+                <w:szCs w:val="22"/>
+              </w:rPr>
+            </w:pPr>
+            <w:r>
+              <w:rPr>
+                <w:iCs/>
+                <w:sz w:val="22"/>
+                <w:szCs w:val="22"/>
+              </w:rPr>
+              <w:t xml:space="preserve">SCRUM </w:t>
+            </w:r>
+            <w:proofErr w:type="spellStart"/>
+            <w:r>
+              <w:rPr>
+                <w:iCs/>
+                <w:sz w:val="22"/>
+                <w:szCs w:val="22"/>
+              </w:rPr>
+              <w:t>Team</w:t>
+            </w:r>
+            <w:proofErr w:type="spellEnd"/>
           </w:p>
         </w:tc>
         <w:tc>
@@ -2347,13 +3380,17 @@
             <w:pPr>
               <w:spacing w:line="480" w:lineRule="auto"/>
               <w:rPr>
-                <w:i/>
+                <w:iCs/>
+                <w:sz w:val="22"/>
+                <w:szCs w:val="22"/>
                 <w:lang w:val="es-PA"/>
               </w:rPr>
             </w:pPr>
             <w:r>
               <w:rPr>
-                <w:i/>
+                <w:iCs/>
+                <w:sz w:val="22"/>
+                <w:szCs w:val="22"/>
                 <w:lang w:val="es-PA"/>
               </w:rPr>
               <w:t>0981142094</w:t>
@@ -2376,13 +3413,17 @@
             <w:pPr>
               <w:spacing w:line="480" w:lineRule="auto"/>
               <w:rPr>
-                <w:i/>
+                <w:iCs/>
+                <w:sz w:val="22"/>
+                <w:szCs w:val="22"/>
                 <w:lang w:val="es-PA"/>
               </w:rPr>
             </w:pPr>
             <w:r>
               <w:rPr>
-                <w:i/>
+                <w:iCs/>
+                <w:sz w:val="22"/>
+                <w:szCs w:val="22"/>
                 <w:lang w:val="es-PA"/>
               </w:rPr>
               <w:t>fjsaca@utpl.edu.ec</w:t>
@@ -2393,7 +3434,7 @@
       <w:tr>
         <w:tc>
           <w:tcPr>
-            <w:tcW w:w="1482" w:type="dxa"/>
+            <w:tcW w:w="1998" w:type="dxa"/>
             <w:tcBorders>
               <w:top w:val="single" w:sz="4" w:space="0" w:color="BFBFBF"/>
               <w:left w:val="single" w:sz="4" w:space="0" w:color="BFBFBF"/>
@@ -2406,24 +3447,47 @@
           <w:p>
             <w:pPr>
               <w:spacing w:line="480" w:lineRule="auto"/>
-              <w:jc w:val="both"/>
               <w:rPr>
                 <w:i/>
+                <w:sz w:val="22"/>
+                <w:szCs w:val="22"/>
                 <w:lang w:val="es-PA"/>
               </w:rPr>
             </w:pPr>
             <w:r>
               <w:rPr>
                 <w:i/>
+                <w:sz w:val="22"/>
+                <w:szCs w:val="22"/>
                 <w:lang w:val="es-PA"/>
               </w:rPr>
-              <w:t>Royer José Masache Ramón</w:t>
-            </w:r>
-          </w:p>
-        </w:tc>
-        <w:tc>
-          <w:tcPr>
-            <w:tcW w:w="2047" w:type="dxa"/>
+              <w:t xml:space="preserve">Royer José </w:t>
+            </w:r>
+            <w:proofErr w:type="spellStart"/>
+            <w:r>
+              <w:rPr>
+                <w:i/>
+                <w:sz w:val="22"/>
+                <w:szCs w:val="22"/>
+                <w:lang w:val="es-PA"/>
+              </w:rPr>
+              <w:t>Masache</w:t>
+            </w:r>
+            <w:proofErr w:type="spellEnd"/>
+            <w:r>
+              <w:rPr>
+                <w:i/>
+                <w:sz w:val="22"/>
+                <w:szCs w:val="22"/>
+                <w:lang w:val="es-PA"/>
+              </w:rPr>
+              <w:t xml:space="preserve"> Ramón</w:t>
+            </w:r>
+          </w:p>
+        </w:tc>
+        <w:tc>
+          <w:tcPr>
+            <w:tcW w:w="1531" w:type="dxa"/>
             <w:tcBorders>
               <w:top w:val="single" w:sz="4" w:space="0" w:color="BFBFBF"/>
               <w:left w:val="single" w:sz="4" w:space="0" w:color="BFBFBF"/>
@@ -2436,16 +3500,19 @@
           <w:p>
             <w:pPr>
               <w:spacing w:line="480" w:lineRule="auto"/>
-              <w:jc w:val="both"/>
-              <w:rPr>
-                <w:i/>
-              </w:rPr>
-            </w:pPr>
-            <w:r>
-              <w:rPr>
-                <w:i/>
-              </w:rPr>
-              <w:t>Scrum Team</w:t>
+              <w:rPr>
+                <w:iCs/>
+                <w:sz w:val="22"/>
+                <w:szCs w:val="22"/>
+              </w:rPr>
+            </w:pPr>
+            <w:r>
+              <w:rPr>
+                <w:iCs/>
+                <w:sz w:val="22"/>
+                <w:szCs w:val="22"/>
+              </w:rPr>
+              <w:t>Ingeniero de Software</w:t>
             </w:r>
           </w:p>
         </w:tc>
@@ -2464,17 +3531,30 @@
           <w:p>
             <w:pPr>
               <w:spacing w:line="480" w:lineRule="auto"/>
-              <w:jc w:val="both"/>
-              <w:rPr>
-                <w:i/>
-              </w:rPr>
-            </w:pPr>
-            <w:r>
-              <w:rPr>
-                <w:i/>
-              </w:rPr>
-              <w:t>Architect/ Dev</w:t>
-            </w:r>
+              <w:rPr>
+                <w:iCs/>
+                <w:sz w:val="22"/>
+                <w:szCs w:val="22"/>
+              </w:rPr>
+            </w:pPr>
+            <w:r>
+              <w:rPr>
+                <w:iCs/>
+                <w:sz w:val="22"/>
+                <w:szCs w:val="22"/>
+              </w:rPr>
+              <w:t xml:space="preserve">SCRUM </w:t>
+            </w:r>
+            <w:proofErr w:type="spellStart"/>
+            <w:r>
+              <w:rPr>
+                <w:iCs/>
+                <w:sz w:val="22"/>
+                <w:szCs w:val="22"/>
+              </w:rPr>
+              <w:t>Team</w:t>
+            </w:r>
+            <w:proofErr w:type="spellEnd"/>
           </w:p>
         </w:tc>
         <w:tc>
@@ -2492,13 +3572,17 @@
             <w:pPr>
               <w:spacing w:line="480" w:lineRule="auto"/>
               <w:rPr>
-                <w:i/>
+                <w:iCs/>
+                <w:sz w:val="22"/>
+                <w:szCs w:val="22"/>
                 <w:lang w:val="es-PA"/>
               </w:rPr>
             </w:pPr>
             <w:r>
               <w:rPr>
-                <w:i/>
+                <w:iCs/>
+                <w:sz w:val="22"/>
+                <w:szCs w:val="22"/>
                 <w:lang w:val="es-PA"/>
               </w:rPr>
               <w:t>0979813391</w:t>
@@ -2521,13 +3605,17 @@
             <w:pPr>
               <w:spacing w:line="480" w:lineRule="auto"/>
               <w:rPr>
-                <w:i/>
+                <w:iCs/>
+                <w:sz w:val="22"/>
+                <w:szCs w:val="22"/>
                 <w:lang w:val="es-PA"/>
               </w:rPr>
             </w:pPr>
             <w:r>
               <w:rPr>
-                <w:i/>
+                <w:iCs/>
+                <w:sz w:val="22"/>
+                <w:szCs w:val="22"/>
                 <w:lang w:val="es-PA"/>
               </w:rPr>
               <w:t>rjmasache@utpl.edu.ec</w:t>
@@ -2538,7 +3626,7 @@
       <w:tr>
         <w:tc>
           <w:tcPr>
-            <w:tcW w:w="1482" w:type="dxa"/>
+            <w:tcW w:w="1998" w:type="dxa"/>
             <w:tcBorders>
               <w:top w:val="single" w:sz="4" w:space="0" w:color="BFBFBF"/>
               <w:left w:val="single" w:sz="4" w:space="0" w:color="BFBFBF"/>
@@ -2551,15 +3639,18 @@
           <w:p>
             <w:pPr>
               <w:spacing w:line="480" w:lineRule="auto"/>
-              <w:jc w:val="both"/>
               <w:rPr>
                 <w:i/>
+                <w:sz w:val="22"/>
+                <w:szCs w:val="22"/>
                 <w:lang w:val="es-PA"/>
               </w:rPr>
             </w:pPr>
             <w:r>
               <w:rPr>
                 <w:i/>
+                <w:sz w:val="22"/>
+                <w:szCs w:val="22"/>
                 <w:lang w:val="es-PA"/>
               </w:rPr>
               <w:t>Daniel Alejandro Guamán Coronel</w:t>
@@ -2568,7 +3659,7 @@
         </w:tc>
         <w:tc>
           <w:tcPr>
-            <w:tcW w:w="2047" w:type="dxa"/>
+            <w:tcW w:w="1531" w:type="dxa"/>
             <w:tcBorders>
               <w:top w:val="single" w:sz="4" w:space="0" w:color="BFBFBF"/>
               <w:left w:val="single" w:sz="4" w:space="0" w:color="BFBFBF"/>
@@ -2581,16 +3672,19 @@
           <w:p>
             <w:pPr>
               <w:spacing w:line="480" w:lineRule="auto"/>
-              <w:jc w:val="both"/>
-              <w:rPr>
-                <w:i/>
-              </w:rPr>
-            </w:pPr>
-            <w:r>
-              <w:rPr>
-                <w:i/>
-              </w:rPr>
-              <w:t>Director de proyecto</w:t>
+              <w:rPr>
+                <w:iCs/>
+                <w:sz w:val="22"/>
+                <w:szCs w:val="22"/>
+              </w:rPr>
+            </w:pPr>
+            <w:r>
+              <w:rPr>
+                <w:iCs/>
+                <w:sz w:val="22"/>
+                <w:szCs w:val="22"/>
+              </w:rPr>
+              <w:t>Docente</w:t>
             </w:r>
           </w:p>
         </w:tc>
@@ -2609,16 +3703,47 @@
           <w:p>
             <w:pPr>
               <w:spacing w:line="480" w:lineRule="auto"/>
-              <w:jc w:val="both"/>
-              <w:rPr>
-                <w:i/>
-              </w:rPr>
-            </w:pPr>
-            <w:r>
-              <w:rPr>
-                <w:i/>
-              </w:rPr>
-              <w:t>Subject Matter Expert</w:t>
+              <w:rPr>
+                <w:iCs/>
+                <w:sz w:val="22"/>
+                <w:szCs w:val="22"/>
+              </w:rPr>
+            </w:pPr>
+            <w:proofErr w:type="spellStart"/>
+            <w:r>
+              <w:rPr>
+                <w:iCs/>
+                <w:sz w:val="22"/>
+                <w:szCs w:val="22"/>
+              </w:rPr>
+              <w:t>Subject</w:t>
+            </w:r>
+            <w:proofErr w:type="spellEnd"/>
+            <w:r>
+              <w:rPr>
+                <w:iCs/>
+                <w:sz w:val="22"/>
+                <w:szCs w:val="22"/>
+              </w:rPr>
+              <w:t xml:space="preserve"> </w:t>
+            </w:r>
+            <w:proofErr w:type="spellStart"/>
+            <w:r>
+              <w:rPr>
+                <w:iCs/>
+                <w:sz w:val="22"/>
+                <w:szCs w:val="22"/>
+              </w:rPr>
+              <w:t>Matter</w:t>
+            </w:r>
+            <w:proofErr w:type="spellEnd"/>
+            <w:r>
+              <w:rPr>
+                <w:iCs/>
+                <w:sz w:val="22"/>
+                <w:szCs w:val="22"/>
+              </w:rPr>
+              <w:t xml:space="preserve"> Expert</w:t>
             </w:r>
           </w:p>
         </w:tc>
@@ -2637,13 +3762,17 @@
             <w:pPr>
               <w:spacing w:line="480" w:lineRule="auto"/>
               <w:rPr>
-                <w:i/>
+                <w:iCs/>
+                <w:sz w:val="22"/>
+                <w:szCs w:val="22"/>
                 <w:lang w:val="es-PA"/>
               </w:rPr>
             </w:pPr>
             <w:r>
               <w:rPr>
-                <w:i/>
+                <w:iCs/>
+                <w:sz w:val="22"/>
+                <w:szCs w:val="22"/>
                 <w:lang w:val="es-PA"/>
               </w:rPr>
               <w:t>0991066491</w:t>
@@ -2666,13 +3795,17 @@
             <w:pPr>
               <w:spacing w:line="480" w:lineRule="auto"/>
               <w:rPr>
-                <w:i/>
+                <w:iCs/>
+                <w:sz w:val="22"/>
+                <w:szCs w:val="22"/>
                 <w:lang w:val="es-PA"/>
               </w:rPr>
             </w:pPr>
             <w:r>
               <w:rPr>
-                <w:i/>
+                <w:iCs/>
+                <w:sz w:val="22"/>
+                <w:szCs w:val="22"/>
                 <w:lang w:val="es-PA"/>
               </w:rPr>
               <w:t>daguaman@utpl.edu.ec</w:t>
@@ -2683,7 +3816,7 @@
       <w:tr>
         <w:tc>
           <w:tcPr>
-            <w:tcW w:w="1482" w:type="dxa"/>
+            <w:tcW w:w="1998" w:type="dxa"/>
             <w:tcBorders>
               <w:top w:val="single" w:sz="4" w:space="0" w:color="BFBFBF"/>
               <w:left w:val="single" w:sz="4" w:space="0" w:color="BFBFBF"/>
@@ -2696,24 +3829,47 @@
           <w:p>
             <w:pPr>
               <w:spacing w:line="480" w:lineRule="auto"/>
-              <w:jc w:val="both"/>
               <w:rPr>
                 <w:i/>
+                <w:sz w:val="22"/>
+                <w:szCs w:val="22"/>
                 <w:lang w:val="es-PA"/>
               </w:rPr>
             </w:pPr>
             <w:r>
               <w:rPr>
                 <w:i/>
+                <w:sz w:val="22"/>
+                <w:szCs w:val="22"/>
                 <w:lang w:val="es-PA"/>
               </w:rPr>
-              <w:t>Ramiro Leonardo Ramirez Coronel</w:t>
-            </w:r>
-          </w:p>
-        </w:tc>
-        <w:tc>
-          <w:tcPr>
-            <w:tcW w:w="2047" w:type="dxa"/>
+              <w:t xml:space="preserve">Ramiro Leonardo </w:t>
+            </w:r>
+            <w:proofErr w:type="spellStart"/>
+            <w:r>
+              <w:rPr>
+                <w:i/>
+                <w:sz w:val="22"/>
+                <w:szCs w:val="22"/>
+                <w:lang w:val="es-PA"/>
+              </w:rPr>
+              <w:t>Ramirez</w:t>
+            </w:r>
+            <w:proofErr w:type="spellEnd"/>
+            <w:r>
+              <w:rPr>
+                <w:i/>
+                <w:sz w:val="22"/>
+                <w:szCs w:val="22"/>
+                <w:lang w:val="es-PA"/>
+              </w:rPr>
+              <w:t xml:space="preserve"> Coronel</w:t>
+            </w:r>
+          </w:p>
+        </w:tc>
+        <w:tc>
+          <w:tcPr>
+            <w:tcW w:w="1531" w:type="dxa"/>
             <w:tcBorders>
               <w:top w:val="single" w:sz="4" w:space="0" w:color="BFBFBF"/>
               <w:left w:val="single" w:sz="4" w:space="0" w:color="BFBFBF"/>
@@ -2726,16 +3882,268 @@
           <w:p>
             <w:pPr>
               <w:spacing w:line="480" w:lineRule="auto"/>
-              <w:jc w:val="both"/>
+              <w:rPr>
+                <w:iCs/>
+                <w:sz w:val="22"/>
+                <w:szCs w:val="22"/>
+              </w:rPr>
+            </w:pPr>
+            <w:r>
+              <w:rPr>
+                <w:iCs/>
+                <w:sz w:val="22"/>
+                <w:szCs w:val="22"/>
+              </w:rPr>
+              <w:t>Docente</w:t>
+            </w:r>
+          </w:p>
+        </w:tc>
+        <w:tc>
+          <w:tcPr>
+            <w:tcW w:w="1600" w:type="dxa"/>
+            <w:tcBorders>
+              <w:top w:val="single" w:sz="4" w:space="0" w:color="BFBFBF"/>
+              <w:left w:val="single" w:sz="4" w:space="0" w:color="BFBFBF"/>
+              <w:bottom w:val="single" w:sz="4" w:space="0" w:color="BFBFBF"/>
+              <w:right w:val="single" w:sz="4" w:space="0" w:color="BFBFBF"/>
+            </w:tcBorders>
+            <w:shd w:val="clear" w:color="auto" w:fill="auto"/>
+            <w:vAlign w:val="center"/>
+          </w:tcPr>
+          <w:p>
+            <w:pPr>
+              <w:spacing w:line="480" w:lineRule="auto"/>
+              <w:rPr>
+                <w:iCs/>
+                <w:sz w:val="22"/>
+                <w:szCs w:val="22"/>
+              </w:rPr>
+            </w:pPr>
+            <w:proofErr w:type="spellStart"/>
+            <w:r>
+              <w:rPr>
+                <w:iCs/>
+                <w:sz w:val="22"/>
+                <w:szCs w:val="22"/>
+              </w:rPr>
+              <w:t>Subject</w:t>
+            </w:r>
+            <w:proofErr w:type="spellEnd"/>
+            <w:r>
+              <w:rPr>
+                <w:iCs/>
+                <w:sz w:val="22"/>
+                <w:szCs w:val="22"/>
+              </w:rPr>
+              <w:t xml:space="preserve"> </w:t>
+            </w:r>
+            <w:proofErr w:type="spellStart"/>
+            <w:r>
+              <w:rPr>
+                <w:iCs/>
+                <w:sz w:val="22"/>
+                <w:szCs w:val="22"/>
+              </w:rPr>
+              <w:t>Matter</w:t>
+            </w:r>
+            <w:proofErr w:type="spellEnd"/>
+            <w:r>
+              <w:rPr>
+                <w:iCs/>
+                <w:sz w:val="22"/>
+                <w:szCs w:val="22"/>
+              </w:rPr>
+              <w:t xml:space="preserve"> Expert</w:t>
+            </w:r>
+          </w:p>
+        </w:tc>
+        <w:tc>
+          <w:tcPr>
+            <w:tcW w:w="1416" w:type="dxa"/>
+            <w:tcBorders>
+              <w:top w:val="single" w:sz="4" w:space="0" w:color="BFBFBF"/>
+              <w:left w:val="single" w:sz="4" w:space="0" w:color="BFBFBF"/>
+              <w:bottom w:val="single" w:sz="4" w:space="0" w:color="BFBFBF"/>
+              <w:right w:val="single" w:sz="4" w:space="0" w:color="BFBFBF"/>
+            </w:tcBorders>
+            <w:vAlign w:val="center"/>
+          </w:tcPr>
+          <w:p>
+            <w:pPr>
+              <w:spacing w:line="480" w:lineRule="auto"/>
+              <w:rPr>
+                <w:iCs/>
+                <w:sz w:val="22"/>
+                <w:szCs w:val="22"/>
+                <w:lang w:val="es-PA"/>
+              </w:rPr>
+            </w:pPr>
+            <w:r>
+              <w:rPr>
+                <w:iCs/>
+                <w:sz w:val="22"/>
+                <w:szCs w:val="22"/>
+                <w:lang w:val="es-PA"/>
+              </w:rPr>
+              <w:t>0991675747</w:t>
+            </w:r>
+          </w:p>
+        </w:tc>
+        <w:tc>
+          <w:tcPr>
+            <w:tcW w:w="2806" w:type="dxa"/>
+            <w:tcBorders>
+              <w:top w:val="single" w:sz="4" w:space="0" w:color="BFBFBF"/>
+              <w:left w:val="single" w:sz="4" w:space="0" w:color="BFBFBF"/>
+              <w:bottom w:val="single" w:sz="4" w:space="0" w:color="BFBFBF"/>
+              <w:right w:val="single" w:sz="4" w:space="0" w:color="BFBFBF"/>
+            </w:tcBorders>
+            <w:shd w:val="clear" w:color="auto" w:fill="auto"/>
+            <w:vAlign w:val="center"/>
+          </w:tcPr>
+          <w:p>
+            <w:pPr>
+              <w:spacing w:line="480" w:lineRule="auto"/>
+              <w:rPr>
+                <w:iCs/>
+                <w:sz w:val="22"/>
+                <w:szCs w:val="22"/>
+                <w:lang w:val="es-PA"/>
+              </w:rPr>
+            </w:pPr>
+            <w:r>
+              <w:rPr>
+                <w:iCs/>
+                <w:sz w:val="22"/>
+                <w:szCs w:val="22"/>
+                <w:lang w:val="es-PA"/>
+              </w:rPr>
+              <w:t>rlramirez@utpl.edu.ec</w:t>
+            </w:r>
+          </w:p>
+        </w:tc>
+      </w:tr>
+      <w:tr>
+        <w:tc>
+          <w:tcPr>
+            <w:tcW w:w="1998" w:type="dxa"/>
+            <w:tcBorders>
+              <w:top w:val="single" w:sz="4" w:space="0" w:color="BFBFBF"/>
+              <w:left w:val="single" w:sz="4" w:space="0" w:color="BFBFBF"/>
+              <w:bottom w:val="single" w:sz="4" w:space="0" w:color="BFBFBF"/>
+              <w:right w:val="single" w:sz="4" w:space="0" w:color="BFBFBF"/>
+            </w:tcBorders>
+            <w:shd w:val="clear" w:color="auto" w:fill="auto"/>
+            <w:vAlign w:val="center"/>
+          </w:tcPr>
+          <w:p>
+            <w:pPr>
+              <w:widowControl/>
               <w:rPr>
                 <w:i/>
+                <w:iCs/>
+                <w:color w:val="000000"/>
+                <w:sz w:val="22"/>
+                <w:szCs w:val="22"/>
+                <w:lang w:val="es-US" w:eastAsia="es-US"/>
               </w:rPr>
             </w:pPr>
             <w:r>
               <w:rPr>
                 <w:i/>
-              </w:rPr>
-              <w:t>Director de proyecto</w:t>
+                <w:iCs/>
+                <w:color w:val="000000"/>
+                <w:sz w:val="22"/>
+                <w:szCs w:val="22"/>
+              </w:rPr>
+              <w:t xml:space="preserve">Franco </w:t>
+            </w:r>
+            <w:proofErr w:type="spellStart"/>
+            <w:r>
+              <w:rPr>
+                <w:i/>
+                <w:iCs/>
+                <w:color w:val="000000"/>
+                <w:sz w:val="22"/>
+                <w:szCs w:val="22"/>
+              </w:rPr>
+              <w:t>Olivio</w:t>
+            </w:r>
+            <w:proofErr w:type="spellEnd"/>
+            <w:r>
+              <w:rPr>
+                <w:i/>
+                <w:iCs/>
+                <w:color w:val="000000"/>
+                <w:sz w:val="22"/>
+                <w:szCs w:val="22"/>
+              </w:rPr>
+              <w:t xml:space="preserve"> </w:t>
+            </w:r>
+            <w:proofErr w:type="spellStart"/>
+            <w:r>
+              <w:rPr>
+                <w:i/>
+                <w:iCs/>
+                <w:color w:val="000000"/>
+                <w:sz w:val="22"/>
+                <w:szCs w:val="22"/>
+              </w:rPr>
+              <w:t>Guaman</w:t>
+            </w:r>
+            <w:proofErr w:type="spellEnd"/>
+            <w:r>
+              <w:rPr>
+                <w:i/>
+                <w:iCs/>
+                <w:color w:val="000000"/>
+                <w:sz w:val="22"/>
+                <w:szCs w:val="22"/>
+              </w:rPr>
+              <w:t xml:space="preserve"> Bastidas</w:t>
+            </w:r>
+          </w:p>
+          <w:p>
+            <w:pPr>
+              <w:widowControl/>
+              <w:rPr>
+                <w:color w:val="000000"/>
+                <w:sz w:val="22"/>
+                <w:szCs w:val="22"/>
+                <w:lang w:val="es-US" w:eastAsia="es-US"/>
+              </w:rPr>
+            </w:pPr>
+          </w:p>
+        </w:tc>
+        <w:tc>
+          <w:tcPr>
+            <w:tcW w:w="1531" w:type="dxa"/>
+            <w:tcBorders>
+              <w:top w:val="single" w:sz="4" w:space="0" w:color="BFBFBF"/>
+              <w:left w:val="single" w:sz="4" w:space="0" w:color="BFBFBF"/>
+              <w:bottom w:val="single" w:sz="4" w:space="0" w:color="BFBFBF"/>
+              <w:right w:val="single" w:sz="4" w:space="0" w:color="BFBFBF"/>
+            </w:tcBorders>
+            <w:shd w:val="clear" w:color="auto" w:fill="auto"/>
+            <w:vAlign w:val="center"/>
+          </w:tcPr>
+          <w:p>
+            <w:pPr>
+              <w:spacing w:line="480" w:lineRule="auto"/>
+              <w:ind w:left="708" w:hanging="708"/>
+              <w:rPr>
+                <w:iCs/>
+                <w:sz w:val="22"/>
+                <w:szCs w:val="22"/>
+              </w:rPr>
+            </w:pPr>
+            <w:r>
+              <w:rPr>
+                <w:iCs/>
+                <w:sz w:val="22"/>
+                <w:szCs w:val="22"/>
+              </w:rPr>
+              <w:t>Docente</w:t>
             </w:r>
           </w:p>
         </w:tc>
@@ -2753,18 +4161,65 @@
           </w:tcPr>
           <w:p>
             <w:pPr>
-              <w:spacing w:line="480" w:lineRule="auto"/>
-              <w:jc w:val="both"/>
-              <w:rPr>
-                <w:i/>
-              </w:rPr>
-            </w:pPr>
-            <w:r>
-              <w:rPr>
-                <w:i/>
-              </w:rPr>
-              <w:t>Subject Matter Expert</w:t>
-            </w:r>
+              <w:widowControl/>
+              <w:rPr>
+                <w:iCs/>
+                <w:color w:val="000000"/>
+                <w:sz w:val="22"/>
+                <w:szCs w:val="22"/>
+                <w:lang w:val="es-US" w:eastAsia="es-US"/>
+              </w:rPr>
+            </w:pPr>
+            <w:proofErr w:type="spellStart"/>
+            <w:r>
+              <w:rPr>
+                <w:iCs/>
+                <w:color w:val="000000"/>
+                <w:sz w:val="22"/>
+                <w:szCs w:val="22"/>
+              </w:rPr>
+              <w:t>Subject</w:t>
+            </w:r>
+            <w:proofErr w:type="spellEnd"/>
+            <w:r>
+              <w:rPr>
+                <w:iCs/>
+                <w:color w:val="000000"/>
+                <w:sz w:val="22"/>
+                <w:szCs w:val="22"/>
+              </w:rPr>
+              <w:t xml:space="preserve"> </w:t>
+            </w:r>
+            <w:proofErr w:type="spellStart"/>
+            <w:r>
+              <w:rPr>
+                <w:iCs/>
+                <w:color w:val="000000"/>
+                <w:sz w:val="22"/>
+                <w:szCs w:val="22"/>
+              </w:rPr>
+              <w:t>Matter</w:t>
+            </w:r>
+            <w:proofErr w:type="spellEnd"/>
+            <w:r>
+              <w:rPr>
+                <w:iCs/>
+                <w:color w:val="000000"/>
+                <w:sz w:val="22"/>
+                <w:szCs w:val="22"/>
+              </w:rPr>
+              <w:t xml:space="preserve"> Expert</w:t>
+            </w:r>
+          </w:p>
+          <w:p>
+            <w:pPr>
+              <w:spacing w:line="480" w:lineRule="auto"/>
+              <w:rPr>
+                <w:iCs/>
+                <w:sz w:val="22"/>
+                <w:szCs w:val="22"/>
+              </w:rPr>
+            </w:pPr>
           </w:p>
         </w:tc>
         <w:tc>
@@ -2780,48 +4235,80 @@
           </w:tcPr>
           <w:p>
             <w:pPr>
-              <w:spacing w:line="480" w:lineRule="auto"/>
-              <w:rPr>
-                <w:i/>
+              <w:widowControl/>
+              <w:rPr>
+                <w:iCs/>
+                <w:color w:val="000000"/>
+                <w:sz w:val="22"/>
+                <w:szCs w:val="22"/>
+                <w:lang w:val="es-US" w:eastAsia="es-US"/>
+              </w:rPr>
+            </w:pPr>
+            <w:r>
+              <w:rPr>
+                <w:iCs/>
+                <w:color w:val="000000"/>
+                <w:sz w:val="22"/>
+                <w:szCs w:val="22"/>
+              </w:rPr>
+              <w:t>0 997909394</w:t>
+            </w:r>
+          </w:p>
+          <w:p>
+            <w:pPr>
+              <w:spacing w:line="480" w:lineRule="auto"/>
+              <w:rPr>
+                <w:iCs/>
+                <w:sz w:val="22"/>
+                <w:szCs w:val="22"/>
                 <w:lang w:val="es-PA"/>
               </w:rPr>
             </w:pPr>
-            <w:r>
-              <w:rPr>
-                <w:i/>
+          </w:p>
+        </w:tc>
+        <w:tc>
+          <w:tcPr>
+            <w:tcW w:w="2806" w:type="dxa"/>
+            <w:tcBorders>
+              <w:top w:val="single" w:sz="4" w:space="0" w:color="BFBFBF"/>
+              <w:left w:val="single" w:sz="4" w:space="0" w:color="BFBFBF"/>
+              <w:bottom w:val="single" w:sz="4" w:space="0" w:color="BFBFBF"/>
+              <w:right w:val="single" w:sz="4" w:space="0" w:color="BFBFBF"/>
+            </w:tcBorders>
+            <w:shd w:val="clear" w:color="auto" w:fill="auto"/>
+            <w:vAlign w:val="center"/>
+          </w:tcPr>
+          <w:p>
+            <w:pPr>
+              <w:widowControl/>
+              <w:rPr>
+                <w:iCs/>
+                <w:color w:val="000000"/>
+                <w:sz w:val="22"/>
+                <w:szCs w:val="22"/>
+                <w:lang w:val="es-US" w:eastAsia="es-US"/>
+              </w:rPr>
+            </w:pPr>
+            <w:r>
+              <w:rPr>
+                <w:iCs/>
+                <w:color w:val="000000"/>
+                <w:sz w:val="22"/>
+                <w:szCs w:val="22"/>
+              </w:rPr>
+              <w:t>foguaman@utpl.edu.ec</w:t>
+            </w:r>
+          </w:p>
+          <w:p>
+            <w:pPr>
+              <w:spacing w:line="480" w:lineRule="auto"/>
+              <w:rPr>
+                <w:iCs/>
+                <w:sz w:val="22"/>
+                <w:szCs w:val="22"/>
                 <w:lang w:val="es-PA"/>
               </w:rPr>
-              <w:t>0991675747</w:t>
-            </w:r>
-          </w:p>
-        </w:tc>
-        <w:tc>
-          <w:tcPr>
-            <w:tcW w:w="2806" w:type="dxa"/>
-            <w:tcBorders>
-              <w:top w:val="single" w:sz="4" w:space="0" w:color="BFBFBF"/>
-              <w:left w:val="single" w:sz="4" w:space="0" w:color="BFBFBF"/>
-              <w:bottom w:val="single" w:sz="4" w:space="0" w:color="BFBFBF"/>
-              <w:right w:val="single" w:sz="4" w:space="0" w:color="BFBFBF"/>
-            </w:tcBorders>
-            <w:shd w:val="clear" w:color="auto" w:fill="auto"/>
-            <w:vAlign w:val="center"/>
-          </w:tcPr>
-          <w:p>
-            <w:pPr>
-              <w:spacing w:line="480" w:lineRule="auto"/>
-              <w:rPr>
-                <w:i/>
-                <w:lang w:val="es-PA"/>
-              </w:rPr>
-            </w:pPr>
-            <w:r>
-              <w:rPr>
-                <w:i/>
-                <w:lang w:val="es-PA"/>
-              </w:rPr>
-              <w:t>rlramirez@utpl.edu.ec</w:t>
-            </w:r>
+            </w:pPr>
           </w:p>
         </w:tc>
       </w:tr>
@@ -2829,15 +4316,6 @@
     <w:p>
       <w:pPr>
         <w:spacing w:line="480" w:lineRule="auto"/>
-        <w:rPr>
-          <w:i/>
-        </w:rPr>
-      </w:pPr>
-    </w:p>
-    <w:p>
-      <w:pPr>
-        <w:spacing w:line="480" w:lineRule="auto"/>
-        <w:ind w:left="360"/>
         <w:rPr>
           <w:i/>
         </w:rPr>
@@ -2926,7 +4404,7 @@
                 <w:rFonts w:eastAsia="Calibri"/>
                 <w:lang w:val="es-ES"/>
               </w:rPr>
-              <w:t>Fallos de conexión a internet</w:t>
+              <w:t>Cantidad de Cromos</w:t>
             </w:r>
           </w:p>
           <w:p>
@@ -2947,15 +4425,10 @@
             </w:pPr>
             <w:r>
               <w:rPr>
-                <w:rFonts w:eastAsia="Calibri"/>
-              </w:rPr>
-              <w:t xml:space="preserve">Calamidad familiar de </w:t>
-            </w:r>
-            <w:r>
-              <w:rPr>
-                <w:rFonts w:eastAsia="Calibri"/>
-              </w:rPr>
-              <w:t>algún miembro del equipo de desarrollo</w:t>
+                <w:lang w:val="es-ES"/>
+              </w:rPr>
+              <w:lastRenderedPageBreak/>
+              <w:t>Información de temáticas de Economía</w:t>
             </w:r>
           </w:p>
           <w:p>
@@ -2976,9 +4449,9 @@
             </w:pPr>
             <w:r>
               <w:rPr>
-                <w:rFonts w:eastAsia="Calibri"/>
-              </w:rPr>
-              <w:t>Fallos de las herramientas de trabajo del equipo de desarrollo</w:t>
+                <w:lang w:val="es-ES"/>
+              </w:rPr>
+              <w:t>Desarrollo de un sistema web</w:t>
             </w:r>
           </w:p>
         </w:tc>
@@ -3012,6 +4485,7 @@
                 <w:rFonts w:eastAsia="Calibri"/>
                 <w:b/>
               </w:rPr>
+              <w:lastRenderedPageBreak/>
               <w:t>Restricciones</w:t>
             </w:r>
           </w:p>
@@ -3047,35 +4521,7 @@
                 <w:rFonts w:eastAsia="Calibri"/>
                 <w:lang w:val="es-ES"/>
               </w:rPr>
-              <w:t>Generar m</w:t>
-            </w:r>
-            <w:r>
-              <w:rPr>
-                <w:rFonts w:eastAsia="Calibri"/>
-                <w:lang w:val="es-ES"/>
-              </w:rPr>
-              <w:t>á</w:t>
-            </w:r>
-            <w:r>
-              <w:rPr>
-                <w:rFonts w:eastAsia="Calibri"/>
-                <w:lang w:val="es-ES"/>
-              </w:rPr>
-              <w:t>s cromos del l</w:t>
-            </w:r>
-            <w:r>
-              <w:rPr>
-                <w:rFonts w:eastAsia="Calibri"/>
-                <w:lang w:val="es-ES"/>
-              </w:rPr>
-              <w:t>í</w:t>
-            </w:r>
-            <w:r>
-              <w:rPr>
-                <w:rFonts w:eastAsia="Calibri"/>
-                <w:lang w:val="es-ES"/>
-              </w:rPr>
-              <w:t>mite diario establecido</w:t>
+              <w:t>Tiempo de elaboración del producto (6 semanas)</w:t>
             </w:r>
           </w:p>
           <w:p>
@@ -3093,38 +4539,9 @@
             </w:pPr>
             <w:r>
               <w:rPr>
-                <w:rFonts w:eastAsia="Calibri"/>
-                <w:lang w:val="es-ES"/>
-              </w:rPr>
-              <w:t>Generar m</w:t>
-            </w:r>
-            <w:r>
-              <w:rPr>
-                <w:rFonts w:eastAsia="Calibri"/>
-                <w:lang w:val="es-ES"/>
-              </w:rPr>
-              <w:t>á</w:t>
-            </w:r>
-            <w:r>
-              <w:rPr>
-                <w:rFonts w:eastAsia="Calibri"/>
-                <w:lang w:val="es-ES"/>
-              </w:rPr>
-              <w:t>s preguntas del l</w:t>
-            </w:r>
-            <w:r>
-              <w:rPr>
-                <w:rFonts w:eastAsia="Calibri"/>
-                <w:lang w:val="es-ES"/>
-              </w:rPr>
-              <w:t>í</w:t>
-            </w:r>
-            <w:r>
-              <w:rPr>
-                <w:rFonts w:eastAsia="Calibri"/>
-                <w:lang w:val="es-ES"/>
-              </w:rPr>
-              <w:t>mite diario establecido</w:t>
+                <w:lang w:val="es-ES"/>
+              </w:rPr>
+              <w:t>La metodología utilizada será SCRUM</w:t>
             </w:r>
           </w:p>
           <w:p>
@@ -3142,53 +4559,18 @@
             </w:pPr>
             <w:r>
               <w:rPr>
-                <w:rFonts w:eastAsia="Calibri"/>
-                <w:lang w:val="es-ES"/>
-              </w:rPr>
-              <w:t>Desplegar la p</w:t>
-            </w:r>
-            <w:r>
-              <w:rPr>
-                <w:rFonts w:eastAsia="Calibri"/>
-                <w:lang w:val="es-ES"/>
-              </w:rPr>
-              <w:t>á</w:t>
-            </w:r>
-            <w:r>
-              <w:rPr>
-                <w:rFonts w:eastAsia="Calibri"/>
-                <w:lang w:val="es-ES"/>
-              </w:rPr>
-              <w:t xml:space="preserve">gina sin </w:t>
-            </w:r>
-            <w:r>
-              <w:rPr>
-                <w:rFonts w:eastAsia="Calibri"/>
-                <w:lang w:val="es-ES"/>
-              </w:rPr>
-              <w:t>conexión a internet</w:t>
-            </w:r>
-          </w:p>
-          <w:p>
-            <w:pPr>
-              <w:pStyle w:val="Prrafodelista"/>
-              <w:numPr>
-                <w:ilvl w:val="0"/>
-                <w:numId w:val="2"/>
-              </w:numPr>
-              <w:spacing w:line="480" w:lineRule="auto"/>
-              <w:jc w:val="both"/>
-              <w:rPr>
-                <w:lang w:val="es-ES"/>
-              </w:rPr>
-            </w:pPr>
-            <w:r>
-              <w:rPr>
-                <w:rFonts w:eastAsia="Calibri"/>
-                <w:lang w:val="es-ES"/>
-              </w:rPr>
-              <w:t>Otorgar cromos a usuarios no registrados</w:t>
-            </w:r>
+                <w:lang w:val="es-ES"/>
+              </w:rPr>
+              <w:t xml:space="preserve">Se entregará un producto mínimo viable en 3 </w:t>
+            </w:r>
+            <w:proofErr w:type="spellStart"/>
+            <w:r>
+              <w:rPr>
+                <w:lang w:val="es-ES"/>
+              </w:rPr>
+              <w:t>release</w:t>
+            </w:r>
+            <w:proofErr w:type="spellEnd"/>
           </w:p>
         </w:tc>
       </w:tr>
@@ -3197,21 +4579,6 @@
       <w:pPr>
         <w:spacing w:line="480" w:lineRule="auto"/>
         <w:ind w:left="360"/>
-      </w:pPr>
-    </w:p>
-    <w:p>
-      <w:pPr>
-        <w:spacing w:line="480" w:lineRule="auto"/>
-      </w:pPr>
-    </w:p>
-    <w:p>
-      <w:pPr>
-        <w:spacing w:line="480" w:lineRule="auto"/>
-      </w:pPr>
-    </w:p>
-    <w:p>
-      <w:pPr>
-        <w:spacing w:line="480" w:lineRule="auto"/>
       </w:pPr>
     </w:p>
     <w:p>
@@ -3236,7 +4603,7 @@
         </w:trPr>
         <w:tc>
           <w:tcPr>
-            <w:tcW w:w="9392" w:type="dxa"/>
+            <w:tcW w:w="9393" w:type="dxa"/>
             <w:gridSpan w:val="4"/>
             <w:tcBorders>
               <w:top w:val="single" w:sz="4" w:space="0" w:color="BFBFBF"/>
@@ -3270,7 +4637,7 @@
         </w:trPr>
         <w:tc>
           <w:tcPr>
-            <w:tcW w:w="2263" w:type="dxa"/>
+            <w:tcW w:w="2264" w:type="dxa"/>
             <w:tcBorders>
               <w:top w:val="single" w:sz="4" w:space="0" w:color="BFBFBF"/>
               <w:left w:val="single" w:sz="4" w:space="0" w:color="BFBFBF"/>
@@ -3391,7 +4758,7 @@
         </w:trPr>
         <w:tc>
           <w:tcPr>
-            <w:tcW w:w="2263" w:type="dxa"/>
+            <w:tcW w:w="2264" w:type="dxa"/>
             <w:tcBorders>
               <w:top w:val="single" w:sz="4" w:space="0" w:color="BFBFBF"/>
               <w:left w:val="single" w:sz="4" w:space="0" w:color="BFBFBF"/>
@@ -3406,6 +4773,24 @@
               <w:spacing w:line="480" w:lineRule="auto"/>
               <w:jc w:val="both"/>
             </w:pPr>
+            <w:r>
+              <w:rPr>
+                <w:i/>
+                <w:sz w:val="22"/>
+                <w:szCs w:val="22"/>
+              </w:rPr>
+              <w:t xml:space="preserve">Daysi Karina García </w:t>
+            </w:r>
+            <w:proofErr w:type="spellStart"/>
+            <w:r>
+              <w:rPr>
+                <w:i/>
+                <w:sz w:val="22"/>
+                <w:szCs w:val="22"/>
+              </w:rPr>
+              <w:t>Tinisaray</w:t>
+            </w:r>
+            <w:proofErr w:type="spellEnd"/>
           </w:p>
         </w:tc>
         <w:tc>
@@ -3454,95 +4839,6 @@
           </w:p>
           <w:p>
             <w:pPr>
-              <w:spacing w:line="480" w:lineRule="auto"/>
-              <w:rPr>
-                <w:rFonts w:eastAsia="Calibri"/>
-              </w:rPr>
-            </w:pPr>
-          </w:p>
-        </w:tc>
-        <w:tc>
-          <w:tcPr>
-            <w:tcW w:w="1560" w:type="dxa"/>
-            <w:tcBorders>
-              <w:top w:val="single" w:sz="4" w:space="0" w:color="BFBFBF"/>
-              <w:left w:val="single" w:sz="4" w:space="0" w:color="BFBFBF"/>
-              <w:bottom w:val="single" w:sz="4" w:space="0" w:color="BFBFBF"/>
-              <w:right w:val="single" w:sz="4" w:space="0" w:color="BFBFBF"/>
-            </w:tcBorders>
-            <w:shd w:val="clear" w:color="auto" w:fill="auto"/>
-          </w:tcPr>
-          <w:p>
-            <w:pPr>
-              <w:spacing w:line="480" w:lineRule="auto"/>
-              <w:rPr>
-                <w:rFonts w:eastAsia="Calibri"/>
-              </w:rPr>
-            </w:pPr>
-          </w:p>
-        </w:tc>
-      </w:tr>
-      <w:tr>
-        <w:trPr>
-          <w:trHeight w:val="659"/>
-        </w:trPr>
-        <w:tc>
-          <w:tcPr>
-            <w:tcW w:w="2263" w:type="dxa"/>
-            <w:tcBorders>
-              <w:top w:val="single" w:sz="4" w:space="0" w:color="BFBFBF"/>
-              <w:left w:val="single" w:sz="4" w:space="0" w:color="BFBFBF"/>
-              <w:bottom w:val="single" w:sz="4" w:space="0" w:color="BFBFBF"/>
-              <w:right w:val="single" w:sz="4" w:space="0" w:color="BFBFBF"/>
-            </w:tcBorders>
-            <w:shd w:val="clear" w:color="auto" w:fill="auto"/>
-            <w:vAlign w:val="center"/>
-          </w:tcPr>
-          <w:p>
-            <w:pPr>
-              <w:spacing w:line="480" w:lineRule="auto"/>
-              <w:jc w:val="both"/>
-            </w:pPr>
-          </w:p>
-        </w:tc>
-        <w:tc>
-          <w:tcPr>
-            <w:tcW w:w="1818" w:type="dxa"/>
-            <w:tcBorders>
-              <w:top w:val="single" w:sz="4" w:space="0" w:color="BFBFBF"/>
-              <w:left w:val="single" w:sz="4" w:space="0" w:color="BFBFBF"/>
-              <w:bottom w:val="single" w:sz="4" w:space="0" w:color="BFBFBF"/>
-              <w:right w:val="single" w:sz="4" w:space="0" w:color="BFBFBF"/>
-            </w:tcBorders>
-            <w:shd w:val="clear" w:color="auto" w:fill="auto"/>
-            <w:vAlign w:val="center"/>
-          </w:tcPr>
-          <w:p>
-            <w:pPr>
-              <w:spacing w:line="480" w:lineRule="auto"/>
-            </w:pPr>
-            <w:r>
-              <w:t>Patrocinador</w:t>
-            </w:r>
-          </w:p>
-        </w:tc>
-        <w:tc>
-          <w:tcPr>
-            <w:tcW w:w="3751" w:type="dxa"/>
-            <w:tcBorders>
-              <w:top w:val="single" w:sz="4" w:space="0" w:color="BFBFBF"/>
-              <w:left w:val="single" w:sz="4" w:space="0" w:color="BFBFBF"/>
-              <w:bottom w:val="single" w:sz="4" w:space="0" w:color="BFBFBF"/>
-              <w:right w:val="single" w:sz="4" w:space="0" w:color="BFBFBF"/>
-            </w:tcBorders>
-            <w:shd w:val="clear" w:color="auto" w:fill="auto"/>
-            <w:vAlign w:val="bottom"/>
-          </w:tcPr>
-          <w:p>
-            <w:pPr>
-              <w:pBdr>
-                <w:bottom w:val="single" w:sz="12" w:space="1" w:color="000000"/>
-              </w:pBdr>
               <w:spacing w:line="480" w:lineRule="auto"/>
               <w:rPr>
                 <w:rFonts w:eastAsia="Calibri"/>

</xml_diff>